<commit_message>
modifique el archivo de word resumen git
</commit_message>
<xml_diff>
--- a/RESUMEN DE GIT.docx
+++ b/RESUMEN DE GIT.docx
@@ -1324,8 +1324,6 @@
         </w:rPr>
         <w:t xml:space="preserve"> ti</w:t>
       </w:r>
-      <w:bookmarkStart w:id="0" w:name="_GoBack"/>
-      <w:bookmarkEnd w:id="0"/>
     </w:p>
     <w:p>
       <w:pPr>
@@ -1686,6 +1684,178 @@
         </w:rPr>
         <w:t xml:space="preserve"> </w:t>
       </w:r>
+    </w:p>
+    <w:p>
+      <w:pPr>
+        <w:jc w:val="both"/>
+        <w:rPr>
+          <w:lang w:val="es-MX"/>
+        </w:rPr>
+      </w:pPr>
+    </w:p>
+    <w:p>
+      <w:pPr>
+        <w:jc w:val="both"/>
+        <w:rPr>
+          <w:lang w:val="es-MX"/>
+        </w:rPr>
+      </w:pPr>
+    </w:p>
+    <w:p>
+      <w:pPr>
+        <w:jc w:val="both"/>
+        <w:rPr>
+          <w:lang w:val="es-MX"/>
+        </w:rPr>
+      </w:pPr>
+      <w:r>
+        <w:rPr>
+          <w:lang w:val="es-MX"/>
+        </w:rPr>
+        <w:t xml:space="preserve">Nota= Para bajar los cambios desde </w:t>
+      </w:r>
+      <w:proofErr w:type="spellStart"/>
+      <w:r>
+        <w:rPr>
+          <w:lang w:val="es-MX"/>
+        </w:rPr>
+        <w:t>git</w:t>
+      </w:r>
+      <w:proofErr w:type="spellEnd"/>
+      <w:r>
+        <w:rPr>
+          <w:lang w:val="es-MX"/>
+        </w:rPr>
+        <w:t xml:space="preserve"> </w:t>
+      </w:r>
+      <w:proofErr w:type="spellStart"/>
+      <w:r>
+        <w:rPr>
+          <w:lang w:val="es-MX"/>
+        </w:rPr>
+        <w:t>hub</w:t>
+      </w:r>
+      <w:proofErr w:type="spellEnd"/>
+      <w:r>
+        <w:rPr>
+          <w:lang w:val="es-MX"/>
+        </w:rPr>
+        <w:t xml:space="preserve"> remoto al repositorio local utilizamos</w:t>
+      </w:r>
+    </w:p>
+    <w:p>
+      <w:pPr>
+        <w:jc w:val="both"/>
+        <w:rPr>
+          <w:lang w:val="es-MX"/>
+        </w:rPr>
+      </w:pPr>
+      <w:r>
+        <w:rPr>
+          <w:lang w:val="es-MX"/>
+        </w:rPr>
+        <w:tab/>
+        <w:t>$</w:t>
+      </w:r>
+      <w:proofErr w:type="spellStart"/>
+      <w:r>
+        <w:rPr>
+          <w:lang w:val="es-MX"/>
+        </w:rPr>
+        <w:t>git</w:t>
+      </w:r>
+      <w:proofErr w:type="spellEnd"/>
+      <w:r>
+        <w:rPr>
+          <w:lang w:val="es-MX"/>
+        </w:rPr>
+        <w:t xml:space="preserve"> </w:t>
+      </w:r>
+      <w:proofErr w:type="spellStart"/>
+      <w:r>
+        <w:rPr>
+          <w:lang w:val="es-MX"/>
+        </w:rPr>
+        <w:t>fecth</w:t>
+      </w:r>
+      <w:proofErr w:type="spellEnd"/>
+      <w:r>
+        <w:rPr>
+          <w:lang w:val="es-MX"/>
+        </w:rPr>
+        <w:t xml:space="preserve">    </w:t>
+      </w:r>
+      <w:r>
+        <w:rPr>
+          <w:lang w:val="es-MX"/>
+        </w:rPr>
+        <w:sym w:font="Wingdings" w:char="F0E0"/>
+      </w:r>
+      <w:r>
+        <w:rPr>
+          <w:lang w:val="es-MX"/>
+        </w:rPr>
+        <w:t xml:space="preserve">para saber qué cambios se hicieron desde el repositorio remoto </w:t>
+      </w:r>
+    </w:p>
+    <w:p>
+      <w:pPr>
+        <w:jc w:val="both"/>
+        <w:rPr>
+          <w:lang w:val="es-MX"/>
+        </w:rPr>
+      </w:pPr>
+      <w:r>
+        <w:rPr>
+          <w:lang w:val="es-MX"/>
+        </w:rPr>
+        <w:tab/>
+        <w:t xml:space="preserve">$ </w:t>
+      </w:r>
+      <w:proofErr w:type="spellStart"/>
+      <w:proofErr w:type="gramStart"/>
+      <w:r>
+        <w:rPr>
+          <w:lang w:val="es-MX"/>
+        </w:rPr>
+        <w:t>git</w:t>
+      </w:r>
+      <w:proofErr w:type="spellEnd"/>
+      <w:proofErr w:type="gramEnd"/>
+      <w:r>
+        <w:rPr>
+          <w:lang w:val="es-MX"/>
+        </w:rPr>
+        <w:t xml:space="preserve"> </w:t>
+      </w:r>
+      <w:proofErr w:type="spellStart"/>
+      <w:r>
+        <w:rPr>
+          <w:lang w:val="es-MX"/>
+        </w:rPr>
+        <w:t>pull</w:t>
+      </w:r>
+      <w:proofErr w:type="spellEnd"/>
+      <w:r>
+        <w:rPr>
+          <w:lang w:val="es-MX"/>
+        </w:rPr>
+        <w:t xml:space="preserve">    -</w:t>
+      </w:r>
+      <w:r>
+        <w:rPr>
+          <w:lang w:val="es-MX"/>
+        </w:rPr>
+        <w:sym w:font="Wingdings" w:char="F0E0"/>
+      </w:r>
+      <w:r>
+        <w:rPr>
+          <w:lang w:val="es-MX"/>
+        </w:rPr>
+        <w:t>para bajar los cambios y que se acoplen al repositorio local</w:t>
+      </w:r>
+      <w:bookmarkStart w:id="0" w:name="_GoBack"/>
+      <w:bookmarkEnd w:id="0"/>
     </w:p>
     <w:p>
       <w:pPr>
@@ -1888,7 +2058,6 @@
           <w:noProof/>
           <w:lang w:eastAsia="es-CO"/>
         </w:rPr>
-        <w:lastRenderedPageBreak/>
         <w:drawing>
           <wp:inline distT="0" distB="0" distL="0" distR="0" wp14:anchorId="122DBD6C" wp14:editId="25497080">
             <wp:extent cx="5612130" cy="1808480"/>
@@ -5985,7 +6154,7 @@
 </file>
 
 <file path=customXml/itemProps1.xml><?xml version="1.0" encoding="utf-8"?>
-<ds:datastoreItem xmlns:ds="http://schemas.openxmlformats.org/officeDocument/2006/customXml" ds:itemID="{57A39A65-604B-426D-A79C-CE9C039A89F7}">
+<ds:datastoreItem xmlns:ds="http://schemas.openxmlformats.org/officeDocument/2006/customXml" ds:itemID="{40D9E2A9-326B-4310-86A5-D95B401E4E9E}">
   <ds:schemaRefs>
     <ds:schemaRef ds:uri="http://schemas.openxmlformats.org/officeDocument/2006/bibliography"/>
   </ds:schemaRefs>

</xml_diff>

<commit_message>
se ha intentado actualizar y bajar desde la nube
</commit_message>
<xml_diff>
--- a/RESUMEN DE GIT.docx
+++ b/RESUMEN DE GIT.docx
@@ -1,6 +1,6 @@
 
 <file path=word/document.xml><?xml version="1.0" encoding="utf-8"?>
-<w:document xmlns:wpc="http://schemas.microsoft.com/office/word/2010/wordprocessingCanvas" xmlns:mc="http://schemas.openxmlformats.org/markup-compatibility/2006" xmlns:o="urn:schemas-microsoft-com:office:office" xmlns:r="http://schemas.openxmlformats.org/officeDocument/2006/relationships" xmlns:m="http://schemas.openxmlformats.org/officeDocument/2006/math" xmlns:v="urn:schemas-microsoft-com:vml" xmlns:wp14="http://schemas.microsoft.com/office/word/2010/wordprocessingDrawing" xmlns:wp="http://schemas.openxmlformats.org/drawingml/2006/wordprocessingDrawing" xmlns:w10="urn:schemas-microsoft-com:office:word" xmlns:w="http://schemas.openxmlformats.org/wordprocessingml/2006/main" xmlns:w14="http://schemas.microsoft.com/office/word/2010/wordml" xmlns:wpg="http://schemas.microsoft.com/office/word/2010/wordprocessingGroup" xmlns:wpi="http://schemas.microsoft.com/office/word/2010/wordprocessingInk" xmlns:wne="http://schemas.microsoft.com/office/word/2006/wordml" xmlns:wps="http://schemas.microsoft.com/office/word/2010/wordprocessingShape" mc:Ignorable="w14 wp14">
+<w:document xmlns:wpc="http://schemas.microsoft.com/office/word/2010/wordprocessingCanvas" xmlns:cx="http://schemas.microsoft.com/office/drawing/2014/chartex" xmlns:cx1="http://schemas.microsoft.com/office/drawing/2015/9/8/chartex" xmlns:cx2="http://schemas.microsoft.com/office/drawing/2015/10/21/chartex" xmlns:cx3="http://schemas.microsoft.com/office/drawing/2016/5/9/chartex" xmlns:cx4="http://schemas.microsoft.com/office/drawing/2016/5/10/chartex" xmlns:cx5="http://schemas.microsoft.com/office/drawing/2016/5/11/chartex" xmlns:cx6="http://schemas.microsoft.com/office/drawing/2016/5/12/chartex" xmlns:cx7="http://schemas.microsoft.com/office/drawing/2016/5/13/chartex" xmlns:cx8="http://schemas.microsoft.com/office/drawing/2016/5/14/chartex" xmlns:mc="http://schemas.openxmlformats.org/markup-compatibility/2006" xmlns:aink="http://schemas.microsoft.com/office/drawing/2016/ink" xmlns:am3d="http://schemas.microsoft.com/office/drawing/2017/model3d" xmlns:o="urn:schemas-microsoft-com:office:office" xmlns:oel="http://schemas.microsoft.com/office/2019/extlst" xmlns:r="http://schemas.openxmlformats.org/officeDocument/2006/relationships" xmlns:m="http://schemas.openxmlformats.org/officeDocument/2006/math" xmlns:v="urn:schemas-microsoft-com:vml" xmlns:wp14="http://schemas.microsoft.com/office/word/2010/wordprocessingDrawing" xmlns:wp="http://schemas.openxmlformats.org/drawingml/2006/wordprocessingDrawing" xmlns:w10="urn:schemas-microsoft-com:office:word" xmlns:w="http://schemas.openxmlformats.org/wordprocessingml/2006/main" xmlns:w14="http://schemas.microsoft.com/office/word/2010/wordml" xmlns:w15="http://schemas.microsoft.com/office/word/2012/wordml" xmlns:w16cex="http://schemas.microsoft.com/office/word/2018/wordml/cex" xmlns:w16cid="http://schemas.microsoft.com/office/word/2016/wordml/cid" xmlns:w16="http://schemas.microsoft.com/office/word/2018/wordml" xmlns:w16du="http://schemas.microsoft.com/office/word/2023/wordml/word16du" xmlns:w16sdtdh="http://schemas.microsoft.com/office/word/2020/wordml/sdtdatahash" xmlns:w16se="http://schemas.microsoft.com/office/word/2015/wordml/symex" xmlns:wpg="http://schemas.microsoft.com/office/word/2010/wordprocessingGroup" xmlns:wpi="http://schemas.microsoft.com/office/word/2010/wordprocessingInk" xmlns:wne="http://schemas.microsoft.com/office/word/2006/wordml" xmlns:wps="http://schemas.microsoft.com/office/word/2010/wordprocessingShape" mc:Ignorable="w14 w15 w16se w16cid w16 w16cex w16sdtdh w16du wp14">
   <w:body>
     <w:p>
       <w:pPr>
@@ -71,10 +71,123 @@
           <w:lang w:eastAsia="es-CO"/>
         </w:rPr>
         <w:drawing>
-          <wp:inline distT="0" distB="0" distL="0" distR="0" wp14:anchorId="2F3A0AED" wp14:editId="1557FF8C">
+          <wp:inline distT="0" distB="0" distL="0" distR="0" wp14:anchorId="5CDE8C91" wp14:editId="60C3912F">
             <wp:extent cx="5612130" cy="2858770"/>
             <wp:effectExtent l="0" t="0" r="7620" b="0"/>
             <wp:docPr id="1" name="Imagen 1"/>
+            <wp:cNvGraphicFramePr>
+              <a:graphicFrameLocks xmlns:a="http://schemas.openxmlformats.org/drawingml/2006/main" noChangeAspect="1"/>
+            </wp:cNvGraphicFramePr>
+            <a:graphic xmlns:a="http://schemas.openxmlformats.org/drawingml/2006/main">
+              <a:graphicData uri="http://schemas.openxmlformats.org/drawingml/2006/picture">
+                <pic:pic xmlns:pic="http://schemas.openxmlformats.org/drawingml/2006/picture">
+                  <pic:nvPicPr>
+                    <pic:cNvPr id="0" name=""/>
+                    <pic:cNvPicPr/>
+                  </pic:nvPicPr>
+                  <pic:blipFill>
+                    <a:blip r:embed="rId6"/>
+                    <a:stretch>
+                      <a:fillRect/>
+                    </a:stretch>
+                  </pic:blipFill>
+                  <pic:spPr>
+                    <a:xfrm>
+                      <a:off x="0" y="0"/>
+                      <a:ext cx="5612130" cy="2858770"/>
+                    </a:xfrm>
+                    <a:prstGeom prst="rect">
+                      <a:avLst/>
+                    </a:prstGeom>
+                  </pic:spPr>
+                </pic:pic>
+              </a:graphicData>
+            </a:graphic>
+          </wp:inline>
+        </w:drawing>
+      </w:r>
+    </w:p>
+    <w:p>
+      <w:pPr>
+        <w:jc w:val="both"/>
+        <w:rPr>
+          <w:lang w:val="es-MX"/>
+        </w:rPr>
+      </w:pPr>
+    </w:p>
+    <w:p>
+      <w:pPr>
+        <w:jc w:val="both"/>
+        <w:rPr>
+          <w:lang w:val="es-MX"/>
+        </w:rPr>
+      </w:pPr>
+      <w:r>
+        <w:rPr>
+          <w:lang w:val="es-MX"/>
+        </w:rPr>
+        <w:t xml:space="preserve">Para crear el repositorio en </w:t>
+      </w:r>
+      <w:proofErr w:type="spellStart"/>
+      <w:r>
+        <w:rPr>
+          <w:lang w:val="es-MX"/>
+        </w:rPr>
+        <w:t>git</w:t>
+      </w:r>
+      <w:proofErr w:type="spellEnd"/>
+      <w:r>
+        <w:rPr>
+          <w:lang w:val="es-MX"/>
+        </w:rPr>
+        <w:t xml:space="preserve"> utilizamos el comando “</w:t>
+      </w:r>
+      <w:proofErr w:type="spellStart"/>
+      <w:r>
+        <w:rPr>
+          <w:lang w:val="es-MX"/>
+        </w:rPr>
+        <w:t>git</w:t>
+      </w:r>
+      <w:proofErr w:type="spellEnd"/>
+      <w:r>
+        <w:rPr>
+          <w:lang w:val="es-MX"/>
+        </w:rPr>
+        <w:t xml:space="preserve"> </w:t>
+      </w:r>
+      <w:proofErr w:type="spellStart"/>
+      <w:r>
+        <w:rPr>
+          <w:lang w:val="es-MX"/>
+        </w:rPr>
+        <w:t>init</w:t>
+      </w:r>
+      <w:proofErr w:type="spellEnd"/>
+      <w:r>
+        <w:rPr>
+          <w:lang w:val="es-MX"/>
+        </w:rPr>
+        <w:t>”</w:t>
+      </w:r>
+    </w:p>
+    <w:p>
+      <w:pPr>
+        <w:jc w:val="both"/>
+        <w:rPr>
+          <w:lang w:val="es-MX"/>
+        </w:rPr>
+      </w:pPr>
+      <w:r>
+        <w:rPr>
+          <w:noProof/>
+          <w:lang w:eastAsia="es-CO"/>
+        </w:rPr>
+        <w:drawing>
+          <wp:inline distT="0" distB="0" distL="0" distR="0" wp14:anchorId="49A5913D" wp14:editId="6FC1B0D7">
+            <wp:extent cx="5612130" cy="2284095"/>
+            <wp:effectExtent l="0" t="0" r="7620" b="1905"/>
+            <wp:docPr id="2" name="Imagen 2"/>
             <wp:cNvGraphicFramePr>
               <a:graphicFrameLocks xmlns:a="http://schemas.openxmlformats.org/drawingml/2006/main" noChangeAspect="1"/>
             </wp:cNvGraphicFramePr>
@@ -94,7 +207,7 @@
                   <pic:spPr>
                     <a:xfrm>
                       <a:off x="0" y="0"/>
-                      <a:ext cx="5612130" cy="2858770"/>
+                      <a:ext cx="5612130" cy="2284095"/>
                     </a:xfrm>
                     <a:prstGeom prst="rect">
                       <a:avLst/>
@@ -126,49 +239,50 @@
         <w:rPr>
           <w:lang w:val="es-MX"/>
         </w:rPr>
-        <w:t xml:space="preserve">Para crear el repositorio en </w:t>
-      </w:r>
-      <w:proofErr w:type="spellStart"/>
-      <w:r>
-        <w:rPr>
-          <w:lang w:val="es-MX"/>
-        </w:rPr>
-        <w:t>git</w:t>
-      </w:r>
-      <w:proofErr w:type="spellEnd"/>
-      <w:r>
-        <w:rPr>
-          <w:lang w:val="es-MX"/>
-        </w:rPr>
-        <w:t xml:space="preserve"> utilizamos el comando “</w:t>
-      </w:r>
-      <w:proofErr w:type="spellStart"/>
-      <w:r>
-        <w:rPr>
-          <w:lang w:val="es-MX"/>
-        </w:rPr>
-        <w:t>git</w:t>
-      </w:r>
-      <w:proofErr w:type="spellEnd"/>
-      <w:r>
-        <w:rPr>
-          <w:lang w:val="es-MX"/>
-        </w:rPr>
-        <w:t xml:space="preserve"> </w:t>
-      </w:r>
-      <w:proofErr w:type="spellStart"/>
-      <w:r>
-        <w:rPr>
-          <w:lang w:val="es-MX"/>
-        </w:rPr>
-        <w:t>init</w:t>
-      </w:r>
-      <w:proofErr w:type="spellEnd"/>
-      <w:r>
-        <w:rPr>
-          <w:lang w:val="es-MX"/>
-        </w:rPr>
-        <w:t>”</w:t>
+        <w:lastRenderedPageBreak/>
+        <w:t xml:space="preserve">Creado nuestro proyecto, nos ubicamos en el área de trabajo que se compone de tres partes </w:t>
+      </w:r>
+    </w:p>
+    <w:p>
+      <w:pPr>
+        <w:jc w:val="both"/>
+        <w:rPr>
+          <w:lang w:val="es-MX"/>
+        </w:rPr>
+      </w:pPr>
+      <w:r>
+        <w:rPr>
+          <w:lang w:val="es-MX"/>
+        </w:rPr>
+        <w:t>Área de trabajo</w:t>
+      </w:r>
+    </w:p>
+    <w:p>
+      <w:pPr>
+        <w:jc w:val="both"/>
+        <w:rPr>
+          <w:lang w:val="es-MX"/>
+        </w:rPr>
+      </w:pPr>
+      <w:r>
+        <w:rPr>
+          <w:lang w:val="es-MX"/>
+        </w:rPr>
+        <w:t>Área de preparación</w:t>
+      </w:r>
+    </w:p>
+    <w:p>
+      <w:pPr>
+        <w:jc w:val="both"/>
+        <w:rPr>
+          <w:lang w:val="es-MX"/>
+        </w:rPr>
+      </w:pPr>
+      <w:r>
+        <w:rPr>
+          <w:lang w:val="es-MX"/>
+        </w:rPr>
+        <w:t>Repositorio</w:t>
       </w:r>
     </w:p>
     <w:p>
@@ -184,10 +298,10 @@
           <w:lang w:eastAsia="es-CO"/>
         </w:rPr>
         <w:drawing>
-          <wp:inline distT="0" distB="0" distL="0" distR="0" wp14:anchorId="0722E710" wp14:editId="18E93939">
-            <wp:extent cx="5612130" cy="2284095"/>
-            <wp:effectExtent l="0" t="0" r="7620" b="1905"/>
-            <wp:docPr id="2" name="Imagen 2"/>
+          <wp:inline distT="0" distB="0" distL="0" distR="0" wp14:anchorId="74AA2695" wp14:editId="3E971359">
+            <wp:extent cx="5612130" cy="2954020"/>
+            <wp:effectExtent l="0" t="0" r="7620" b="0"/>
+            <wp:docPr id="3" name="Imagen 3"/>
             <wp:cNvGraphicFramePr>
               <a:graphicFrameLocks xmlns:a="http://schemas.openxmlformats.org/drawingml/2006/main" noChangeAspect="1"/>
             </wp:cNvGraphicFramePr>
@@ -207,7 +321,7 @@
                   <pic:spPr>
                     <a:xfrm>
                       <a:off x="0" y="0"/>
-                      <a:ext cx="5612130" cy="2284095"/>
+                      <a:ext cx="5612130" cy="2954020"/>
                     </a:xfrm>
                     <a:prstGeom prst="rect">
                       <a:avLst/>
@@ -239,51 +353,259 @@
         <w:rPr>
           <w:lang w:val="es-MX"/>
         </w:rPr>
-        <w:lastRenderedPageBreak/>
-        <w:t xml:space="preserve">Creado nuestro proyecto, nos ubicamos en el área de trabajo que se compone de tres partes </w:t>
-      </w:r>
-    </w:p>
-    <w:p>
-      <w:pPr>
-        <w:jc w:val="both"/>
-        <w:rPr>
-          <w:lang w:val="es-MX"/>
-        </w:rPr>
-      </w:pPr>
-      <w:r>
-        <w:rPr>
-          <w:lang w:val="es-MX"/>
-        </w:rPr>
-        <w:t>Área de trabajo</w:t>
-      </w:r>
-    </w:p>
-    <w:p>
-      <w:pPr>
-        <w:jc w:val="both"/>
-        <w:rPr>
-          <w:lang w:val="es-MX"/>
-        </w:rPr>
-      </w:pPr>
-      <w:r>
-        <w:rPr>
-          <w:lang w:val="es-MX"/>
-        </w:rPr>
-        <w:t>Área de preparación</w:t>
-      </w:r>
-    </w:p>
-    <w:p>
-      <w:pPr>
-        <w:jc w:val="both"/>
-        <w:rPr>
-          <w:lang w:val="es-MX"/>
-        </w:rPr>
-      </w:pPr>
-      <w:r>
-        <w:rPr>
-          <w:lang w:val="es-MX"/>
-        </w:rPr>
-        <w:t>Repositorio</w:t>
-      </w:r>
+        <w:t xml:space="preserve">Con </w:t>
+      </w:r>
+      <w:proofErr w:type="spellStart"/>
+      <w:r>
+        <w:rPr>
+          <w:lang w:val="es-MX"/>
+        </w:rPr>
+        <w:t>git</w:t>
+      </w:r>
+      <w:proofErr w:type="spellEnd"/>
+      <w:r>
+        <w:rPr>
+          <w:lang w:val="es-MX"/>
+        </w:rPr>
+        <w:t xml:space="preserve"> status -</w:t>
+      </w:r>
+      <w:r>
+        <w:rPr>
+          <w:lang w:val="es-MX"/>
+        </w:rPr>
+        <w:sym w:font="Wingdings" w:char="F0E0"/>
+      </w:r>
+      <w:r>
+        <w:rPr>
+          <w:lang w:val="es-MX"/>
+        </w:rPr>
+        <w:t xml:space="preserve"> para saber que archivos hay en el área de trabajo (nuevos y modificados)</w:t>
+      </w:r>
+    </w:p>
+    <w:p>
+      <w:pPr>
+        <w:jc w:val="both"/>
+        <w:rPr>
+          <w:lang w:val="es-MX"/>
+        </w:rPr>
+      </w:pPr>
+      <w:r>
+        <w:rPr>
+          <w:lang w:val="es-MX"/>
+        </w:rPr>
+        <w:t xml:space="preserve">Para enviar los archivos al área de preparación utilizamos </w:t>
+      </w:r>
+    </w:p>
+    <w:p>
+      <w:pPr>
+        <w:jc w:val="both"/>
+        <w:rPr>
+          <w:lang w:val="es-MX"/>
+        </w:rPr>
+      </w:pPr>
+      <w:r>
+        <w:rPr>
+          <w:lang w:val="es-MX"/>
+        </w:rPr>
+        <w:tab/>
+      </w:r>
+      <w:r>
+        <w:rPr>
+          <w:lang w:val="es-MX"/>
+        </w:rPr>
+        <w:tab/>
+        <w:t xml:space="preserve">Git </w:t>
+      </w:r>
+      <w:proofErr w:type="spellStart"/>
+      <w:r>
+        <w:rPr>
+          <w:lang w:val="es-MX"/>
+        </w:rPr>
+        <w:t>add</w:t>
+      </w:r>
+      <w:proofErr w:type="spellEnd"/>
+      <w:r>
+        <w:rPr>
+          <w:lang w:val="es-MX"/>
+        </w:rPr>
+        <w:t xml:space="preserve"> A-</w:t>
+      </w:r>
+    </w:p>
+    <w:p>
+      <w:pPr>
+        <w:jc w:val="both"/>
+        <w:rPr>
+          <w:lang w:val="es-MX"/>
+        </w:rPr>
+      </w:pPr>
+      <w:r>
+        <w:rPr>
+          <w:lang w:val="es-MX"/>
+        </w:rPr>
+        <w:tab/>
+      </w:r>
+      <w:r>
+        <w:rPr>
+          <w:lang w:val="es-MX"/>
+        </w:rPr>
+        <w:tab/>
+        <w:t xml:space="preserve">Git </w:t>
+      </w:r>
+      <w:proofErr w:type="spellStart"/>
+      <w:r>
+        <w:rPr>
+          <w:lang w:val="es-MX"/>
+        </w:rPr>
+        <w:t>add</w:t>
+      </w:r>
+      <w:proofErr w:type="spellEnd"/>
+      <w:r>
+        <w:rPr>
+          <w:lang w:val="es-MX"/>
+        </w:rPr>
+        <w:t xml:space="preserve"> file + </w:t>
+      </w:r>
+      <w:proofErr w:type="spellStart"/>
+      <w:r>
+        <w:rPr>
+          <w:lang w:val="es-MX"/>
+        </w:rPr>
+        <w:t>nombreArchivo</w:t>
+      </w:r>
+      <w:proofErr w:type="spellEnd"/>
+    </w:p>
+    <w:p>
+      <w:pPr>
+        <w:jc w:val="both"/>
+        <w:rPr>
+          <w:lang w:val="es-MX"/>
+        </w:rPr>
+      </w:pPr>
+      <w:r>
+        <w:rPr>
+          <w:lang w:val="es-MX"/>
+        </w:rPr>
+        <w:tab/>
+      </w:r>
+      <w:r>
+        <w:rPr>
+          <w:lang w:val="es-MX"/>
+        </w:rPr>
+        <w:tab/>
+        <w:t xml:space="preserve">Git </w:t>
+      </w:r>
+      <w:proofErr w:type="spellStart"/>
+      <w:r>
+        <w:rPr>
+          <w:lang w:val="es-MX"/>
+        </w:rPr>
+        <w:t>add</w:t>
+      </w:r>
+      <w:proofErr w:type="spellEnd"/>
+      <w:r>
+        <w:rPr>
+          <w:lang w:val="es-MX"/>
+        </w:rPr>
+        <w:t xml:space="preserve"> . (para subir todos los archivos)</w:t>
+      </w:r>
+    </w:p>
+    <w:p>
+      <w:pPr>
+        <w:jc w:val="both"/>
+        <w:rPr>
+          <w:lang w:val="es-MX"/>
+        </w:rPr>
+      </w:pPr>
+      <w:r>
+        <w:rPr>
+          <w:lang w:val="es-MX"/>
+        </w:rPr>
+        <w:t xml:space="preserve">Para enviar los archivos </w:t>
+      </w:r>
+      <w:r>
+        <w:rPr>
+          <w:lang w:val="es-MX"/>
+        </w:rPr>
+        <w:t>al repositorio</w:t>
+      </w:r>
+    </w:p>
+    <w:p>
+      <w:pPr>
+        <w:jc w:val="both"/>
+        <w:rPr>
+          <w:lang w:val="es-MX"/>
+        </w:rPr>
+      </w:pPr>
+      <w:r>
+        <w:rPr>
+          <w:lang w:val="es-MX"/>
+        </w:rPr>
+        <w:tab/>
+      </w:r>
+      <w:r>
+        <w:rPr>
+          <w:lang w:val="es-MX"/>
+        </w:rPr>
+        <w:tab/>
+        <w:t xml:space="preserve">Git </w:t>
+      </w:r>
+      <w:proofErr w:type="spellStart"/>
+      <w:r>
+        <w:rPr>
+          <w:lang w:val="es-MX"/>
+        </w:rPr>
+        <w:t>commint</w:t>
+      </w:r>
+      <w:proofErr w:type="spellEnd"/>
+      <w:r>
+        <w:rPr>
+          <w:lang w:val="es-MX"/>
+        </w:rPr>
+        <w:t xml:space="preserve"> –m “el comentario donde explique el cambio”</w:t>
+      </w:r>
+    </w:p>
+    <w:p>
+      <w:pPr>
+        <w:jc w:val="both"/>
+        <w:rPr>
+          <w:lang w:val="es-MX"/>
+        </w:rPr>
+      </w:pPr>
+      <w:r>
+        <w:rPr>
+          <w:lang w:val="es-MX"/>
+        </w:rPr>
+        <w:t xml:space="preserve">Para subir nuestros cambios al repositorio de la nube </w:t>
+      </w:r>
+    </w:p>
+    <w:p>
+      <w:pPr>
+        <w:jc w:val="both"/>
+        <w:rPr>
+          <w:lang w:val="es-MX"/>
+        </w:rPr>
+      </w:pPr>
+      <w:r>
+        <w:rPr>
+          <w:lang w:val="es-MX"/>
+        </w:rPr>
+        <w:tab/>
+      </w:r>
+      <w:r>
+        <w:rPr>
+          <w:lang w:val="es-MX"/>
+        </w:rPr>
+        <w:tab/>
+        <w:t xml:space="preserve">Git </w:t>
+      </w:r>
+      <w:proofErr w:type="spellStart"/>
+      <w:r>
+        <w:rPr>
+          <w:lang w:val="es-MX"/>
+        </w:rPr>
+        <w:t>push</w:t>
+      </w:r>
+      <w:proofErr w:type="spellEnd"/>
     </w:p>
     <w:p>
       <w:pPr>
@@ -297,11 +619,12 @@
           <w:noProof/>
           <w:lang w:eastAsia="es-CO"/>
         </w:rPr>
+        <w:lastRenderedPageBreak/>
         <w:drawing>
-          <wp:inline distT="0" distB="0" distL="0" distR="0" wp14:anchorId="710FBC82" wp14:editId="5E6CCD0C">
-            <wp:extent cx="5612130" cy="2954020"/>
-            <wp:effectExtent l="0" t="0" r="7620" b="0"/>
-            <wp:docPr id="3" name="Imagen 3"/>
+          <wp:inline distT="0" distB="0" distL="0" distR="0" wp14:anchorId="44CE027E" wp14:editId="2E42685A">
+            <wp:extent cx="5612130" cy="3064510"/>
+            <wp:effectExtent l="0" t="0" r="7620" b="2540"/>
+            <wp:docPr id="4" name="Imagen 4"/>
             <wp:cNvGraphicFramePr>
               <a:graphicFrameLocks xmlns:a="http://schemas.openxmlformats.org/drawingml/2006/main" noChangeAspect="1"/>
             </wp:cNvGraphicFramePr>
@@ -321,416 +644,6 @@
                   <pic:spPr>
                     <a:xfrm>
                       <a:off x="0" y="0"/>
-                      <a:ext cx="5612130" cy="2954020"/>
-                    </a:xfrm>
-                    <a:prstGeom prst="rect">
-                      <a:avLst/>
-                    </a:prstGeom>
-                  </pic:spPr>
-                </pic:pic>
-              </a:graphicData>
-            </a:graphic>
-          </wp:inline>
-        </w:drawing>
-      </w:r>
-    </w:p>
-    <w:p>
-      <w:pPr>
-        <w:jc w:val="both"/>
-        <w:rPr>
-          <w:lang w:val="es-MX"/>
-        </w:rPr>
-      </w:pPr>
-    </w:p>
-    <w:p>
-      <w:pPr>
-        <w:jc w:val="both"/>
-        <w:rPr>
-          <w:lang w:val="es-MX"/>
-        </w:rPr>
-      </w:pPr>
-      <w:r>
-        <w:rPr>
-          <w:lang w:val="es-MX"/>
-        </w:rPr>
-        <w:t xml:space="preserve">Con </w:t>
-      </w:r>
-      <w:proofErr w:type="spellStart"/>
-      <w:r>
-        <w:rPr>
-          <w:lang w:val="es-MX"/>
-        </w:rPr>
-        <w:t>git</w:t>
-      </w:r>
-      <w:proofErr w:type="spellEnd"/>
-      <w:r>
-        <w:rPr>
-          <w:lang w:val="es-MX"/>
-        </w:rPr>
-        <w:t xml:space="preserve"> status -</w:t>
-      </w:r>
-      <w:r>
-        <w:rPr>
-          <w:lang w:val="es-MX"/>
-        </w:rPr>
-        <w:sym w:font="Wingdings" w:char="F0E0"/>
-      </w:r>
-      <w:r>
-        <w:rPr>
-          <w:lang w:val="es-MX"/>
-        </w:rPr>
-        <w:t xml:space="preserve"> para saber que archivos hay en el área de trabajo (nuevos y modificados)</w:t>
-      </w:r>
-    </w:p>
-    <w:p>
-      <w:pPr>
-        <w:jc w:val="both"/>
-        <w:rPr>
-          <w:lang w:val="es-MX"/>
-        </w:rPr>
-      </w:pPr>
-      <w:r>
-        <w:rPr>
-          <w:lang w:val="es-MX"/>
-        </w:rPr>
-        <w:t xml:space="preserve">Para enviar los archivos al área de preparación utilizamos </w:t>
-      </w:r>
-    </w:p>
-    <w:p>
-      <w:pPr>
-        <w:jc w:val="both"/>
-        <w:rPr>
-          <w:lang w:val="es-MX"/>
-        </w:rPr>
-      </w:pPr>
-      <w:r>
-        <w:rPr>
-          <w:lang w:val="es-MX"/>
-        </w:rPr>
-        <w:tab/>
-      </w:r>
-      <w:r>
-        <w:rPr>
-          <w:lang w:val="es-MX"/>
-        </w:rPr>
-        <w:tab/>
-      </w:r>
-      <w:proofErr w:type="spellStart"/>
-      <w:r>
-        <w:rPr>
-          <w:lang w:val="es-MX"/>
-        </w:rPr>
-        <w:t>Git</w:t>
-      </w:r>
-      <w:proofErr w:type="spellEnd"/>
-      <w:r>
-        <w:rPr>
-          <w:lang w:val="es-MX"/>
-        </w:rPr>
-        <w:t xml:space="preserve"> </w:t>
-      </w:r>
-      <w:proofErr w:type="spellStart"/>
-      <w:r>
-        <w:rPr>
-          <w:lang w:val="es-MX"/>
-        </w:rPr>
-        <w:t>add</w:t>
-      </w:r>
-      <w:proofErr w:type="spellEnd"/>
-      <w:r>
-        <w:rPr>
-          <w:lang w:val="es-MX"/>
-        </w:rPr>
-        <w:t xml:space="preserve"> A-</w:t>
-      </w:r>
-    </w:p>
-    <w:p>
-      <w:pPr>
-        <w:jc w:val="both"/>
-        <w:rPr>
-          <w:lang w:val="es-MX"/>
-        </w:rPr>
-      </w:pPr>
-      <w:r>
-        <w:rPr>
-          <w:lang w:val="es-MX"/>
-        </w:rPr>
-        <w:tab/>
-      </w:r>
-      <w:r>
-        <w:rPr>
-          <w:lang w:val="es-MX"/>
-        </w:rPr>
-        <w:tab/>
-      </w:r>
-      <w:proofErr w:type="spellStart"/>
-      <w:r>
-        <w:rPr>
-          <w:lang w:val="es-MX"/>
-        </w:rPr>
-        <w:t>Git</w:t>
-      </w:r>
-      <w:proofErr w:type="spellEnd"/>
-      <w:r>
-        <w:rPr>
-          <w:lang w:val="es-MX"/>
-        </w:rPr>
-        <w:t xml:space="preserve"> </w:t>
-      </w:r>
-      <w:proofErr w:type="spellStart"/>
-      <w:r>
-        <w:rPr>
-          <w:lang w:val="es-MX"/>
-        </w:rPr>
-        <w:t>add</w:t>
-      </w:r>
-      <w:proofErr w:type="spellEnd"/>
-      <w:r>
-        <w:rPr>
-          <w:lang w:val="es-MX"/>
-        </w:rPr>
-        <w:t xml:space="preserve"> file + </w:t>
-      </w:r>
-      <w:proofErr w:type="spellStart"/>
-      <w:r>
-        <w:rPr>
-          <w:lang w:val="es-MX"/>
-        </w:rPr>
-        <w:t>nombreArchivo</w:t>
-      </w:r>
-      <w:proofErr w:type="spellEnd"/>
-    </w:p>
-    <w:p>
-      <w:pPr>
-        <w:jc w:val="both"/>
-        <w:rPr>
-          <w:lang w:val="es-MX"/>
-        </w:rPr>
-      </w:pPr>
-      <w:r>
-        <w:rPr>
-          <w:lang w:val="es-MX"/>
-        </w:rPr>
-        <w:tab/>
-      </w:r>
-      <w:r>
-        <w:rPr>
-          <w:lang w:val="es-MX"/>
-        </w:rPr>
-        <w:tab/>
-      </w:r>
-      <w:proofErr w:type="spellStart"/>
-      <w:r>
-        <w:rPr>
-          <w:lang w:val="es-MX"/>
-        </w:rPr>
-        <w:t>Git</w:t>
-      </w:r>
-      <w:proofErr w:type="spellEnd"/>
-      <w:r>
-        <w:rPr>
-          <w:lang w:val="es-MX"/>
-        </w:rPr>
-        <w:t xml:space="preserve"> </w:t>
-      </w:r>
-      <w:proofErr w:type="spellStart"/>
-      <w:proofErr w:type="gramStart"/>
-      <w:r>
-        <w:rPr>
-          <w:lang w:val="es-MX"/>
-        </w:rPr>
-        <w:t>add</w:t>
-      </w:r>
-      <w:proofErr w:type="spellEnd"/>
-      <w:r>
-        <w:rPr>
-          <w:lang w:val="es-MX"/>
-        </w:rPr>
-        <w:t xml:space="preserve"> .</w:t>
-      </w:r>
-      <w:proofErr w:type="gramEnd"/>
-      <w:r>
-        <w:rPr>
-          <w:lang w:val="es-MX"/>
-        </w:rPr>
-        <w:t xml:space="preserve"> (</w:t>
-      </w:r>
-      <w:proofErr w:type="gramStart"/>
-      <w:r>
-        <w:rPr>
-          <w:lang w:val="es-MX"/>
-        </w:rPr>
-        <w:t>para</w:t>
-      </w:r>
-      <w:proofErr w:type="gramEnd"/>
-      <w:r>
-        <w:rPr>
-          <w:lang w:val="es-MX"/>
-        </w:rPr>
-        <w:t xml:space="preserve"> subir todos los archivos)</w:t>
-      </w:r>
-    </w:p>
-    <w:p>
-      <w:pPr>
-        <w:jc w:val="both"/>
-        <w:rPr>
-          <w:lang w:val="es-MX"/>
-        </w:rPr>
-      </w:pPr>
-      <w:r>
-        <w:rPr>
-          <w:lang w:val="es-MX"/>
-        </w:rPr>
-        <w:t xml:space="preserve">Para enviar los archivos </w:t>
-      </w:r>
-      <w:r>
-        <w:rPr>
-          <w:lang w:val="es-MX"/>
-        </w:rPr>
-        <w:t>al repositorio</w:t>
-      </w:r>
-    </w:p>
-    <w:p>
-      <w:pPr>
-        <w:jc w:val="both"/>
-        <w:rPr>
-          <w:lang w:val="es-MX"/>
-        </w:rPr>
-      </w:pPr>
-      <w:r>
-        <w:rPr>
-          <w:lang w:val="es-MX"/>
-        </w:rPr>
-        <w:tab/>
-      </w:r>
-      <w:r>
-        <w:rPr>
-          <w:lang w:val="es-MX"/>
-        </w:rPr>
-        <w:tab/>
-      </w:r>
-      <w:proofErr w:type="spellStart"/>
-      <w:r>
-        <w:rPr>
-          <w:lang w:val="es-MX"/>
-        </w:rPr>
-        <w:t>Git</w:t>
-      </w:r>
-      <w:proofErr w:type="spellEnd"/>
-      <w:r>
-        <w:rPr>
-          <w:lang w:val="es-MX"/>
-        </w:rPr>
-        <w:t xml:space="preserve"> </w:t>
-      </w:r>
-      <w:proofErr w:type="spellStart"/>
-      <w:r>
-        <w:rPr>
-          <w:lang w:val="es-MX"/>
-        </w:rPr>
-        <w:t>commint</w:t>
-      </w:r>
-      <w:proofErr w:type="spellEnd"/>
-      <w:r>
-        <w:rPr>
-          <w:lang w:val="es-MX"/>
-        </w:rPr>
-        <w:t xml:space="preserve"> –m “el comentario donde explique el cambio”</w:t>
-      </w:r>
-    </w:p>
-    <w:p>
-      <w:pPr>
-        <w:jc w:val="both"/>
-        <w:rPr>
-          <w:lang w:val="es-MX"/>
-        </w:rPr>
-      </w:pPr>
-      <w:r>
-        <w:rPr>
-          <w:lang w:val="es-MX"/>
-        </w:rPr>
-        <w:t xml:space="preserve">Para subir nuestros cambios al repositorio de la nube </w:t>
-      </w:r>
-    </w:p>
-    <w:p>
-      <w:pPr>
-        <w:jc w:val="both"/>
-        <w:rPr>
-          <w:lang w:val="es-MX"/>
-        </w:rPr>
-      </w:pPr>
-      <w:r>
-        <w:rPr>
-          <w:lang w:val="es-MX"/>
-        </w:rPr>
-        <w:tab/>
-      </w:r>
-      <w:r>
-        <w:rPr>
-          <w:lang w:val="es-MX"/>
-        </w:rPr>
-        <w:tab/>
-      </w:r>
-      <w:proofErr w:type="spellStart"/>
-      <w:r>
-        <w:rPr>
-          <w:lang w:val="es-MX"/>
-        </w:rPr>
-        <w:t>Git</w:t>
-      </w:r>
-      <w:proofErr w:type="spellEnd"/>
-      <w:r>
-        <w:rPr>
-          <w:lang w:val="es-MX"/>
-        </w:rPr>
-        <w:t xml:space="preserve"> </w:t>
-      </w:r>
-      <w:proofErr w:type="spellStart"/>
-      <w:r>
-        <w:rPr>
-          <w:lang w:val="es-MX"/>
-        </w:rPr>
-        <w:t>push</w:t>
-      </w:r>
-      <w:proofErr w:type="spellEnd"/>
-    </w:p>
-    <w:p>
-      <w:pPr>
-        <w:jc w:val="both"/>
-        <w:rPr>
-          <w:lang w:val="es-MX"/>
-        </w:rPr>
-      </w:pPr>
-      <w:r>
-        <w:rPr>
-          <w:noProof/>
-          <w:lang w:eastAsia="es-CO"/>
-        </w:rPr>
-        <w:lastRenderedPageBreak/>
-        <w:drawing>
-          <wp:inline distT="0" distB="0" distL="0" distR="0" wp14:anchorId="7C7BEBEF" wp14:editId="55DD3D03">
-            <wp:extent cx="5612130" cy="3064510"/>
-            <wp:effectExtent l="0" t="0" r="7620" b="2540"/>
-            <wp:docPr id="4" name="Imagen 4"/>
-            <wp:cNvGraphicFramePr>
-              <a:graphicFrameLocks xmlns:a="http://schemas.openxmlformats.org/drawingml/2006/main" noChangeAspect="1"/>
-            </wp:cNvGraphicFramePr>
-            <a:graphic xmlns:a="http://schemas.openxmlformats.org/drawingml/2006/main">
-              <a:graphicData uri="http://schemas.openxmlformats.org/drawingml/2006/picture">
-                <pic:pic xmlns:pic="http://schemas.openxmlformats.org/drawingml/2006/picture">
-                  <pic:nvPicPr>
-                    <pic:cNvPr id="0" name=""/>
-                    <pic:cNvPicPr/>
-                  </pic:nvPicPr>
-                  <pic:blipFill>
-                    <a:blip r:embed="rId10"/>
-                    <a:stretch>
-                      <a:fillRect/>
-                    </a:stretch>
-                  </pic:blipFill>
-                  <pic:spPr>
-                    <a:xfrm>
-                      <a:off x="0" y="0"/>
                       <a:ext cx="5612130" cy="3064510"/>
                     </a:xfrm>
                     <a:prstGeom prst="rect">
@@ -997,7 +910,6 @@
         <w:t xml:space="preserve"> </w:t>
       </w:r>
       <w:proofErr w:type="spellStart"/>
-      <w:proofErr w:type="gramStart"/>
       <w:r>
         <w:rPr>
           <w:lang w:val="es-MX"/>
@@ -1011,7 +923,6 @@
         </w:rPr>
         <w:t xml:space="preserve"> .</w:t>
       </w:r>
-      <w:proofErr w:type="gramEnd"/>
     </w:p>
     <w:p>
       <w:pPr>
@@ -1096,21 +1007,7 @@
         <w:rPr>
           <w:lang w:val="es-MX"/>
         </w:rPr>
-        <w:t xml:space="preserve"> </w:t>
-      </w:r>
-      <w:proofErr w:type="spellStart"/>
-      <w:r>
-        <w:rPr>
-          <w:lang w:val="es-MX"/>
-        </w:rPr>
-        <w:t>remote</w:t>
-      </w:r>
-      <w:proofErr w:type="spellEnd"/>
-      <w:r>
-        <w:rPr>
-          <w:lang w:val="es-MX"/>
-        </w:rPr>
-        <w:t xml:space="preserve"> </w:t>
+        <w:t xml:space="preserve"> remote </w:t>
       </w:r>
       <w:proofErr w:type="spellStart"/>
       <w:r>
@@ -1324,8 +1221,6 @@
         </w:rPr>
         <w:t xml:space="preserve"> ti</w:t>
       </w:r>
-      <w:bookmarkStart w:id="0" w:name="_GoBack"/>
-      <w:bookmarkEnd w:id="0"/>
     </w:p>
     <w:p>
       <w:pPr>
@@ -1689,6 +1584,936 @@
     </w:p>
     <w:p>
       <w:pPr>
+        <w:jc w:val="both"/>
+        <w:rPr>
+          <w:lang w:val="es-MX"/>
+        </w:rPr>
+      </w:pPr>
+    </w:p>
+    <w:p>
+      <w:pPr>
+        <w:jc w:val="both"/>
+        <w:rPr>
+          <w:lang w:val="es-MX"/>
+        </w:rPr>
+      </w:pPr>
+    </w:p>
+    <w:p>
+      <w:pPr>
+        <w:spacing w:after="0"/>
+        <w:jc w:val="both"/>
+        <w:rPr>
+          <w:lang w:val="es-MX"/>
+        </w:rPr>
+      </w:pPr>
+      <w:r>
+        <w:rPr>
+          <w:lang w:val="es-MX"/>
+        </w:rPr>
+        <w:t xml:space="preserve">Nota para </w:t>
+      </w:r>
+      <w:proofErr w:type="spellStart"/>
+      <w:r>
+        <w:rPr>
+          <w:lang w:val="es-MX"/>
+        </w:rPr>
+        <w:t>Creau</w:t>
+      </w:r>
+      <w:proofErr w:type="spellEnd"/>
+      <w:r>
+        <w:rPr>
+          <w:lang w:val="es-MX"/>
+        </w:rPr>
+        <w:t xml:space="preserve"> una clave </w:t>
+      </w:r>
+      <w:proofErr w:type="spellStart"/>
+      <w:r>
+        <w:rPr>
+          <w:lang w:val="es-MX"/>
+        </w:rPr>
+        <w:t>ssh</w:t>
+      </w:r>
+      <w:proofErr w:type="spellEnd"/>
+    </w:p>
+    <w:p>
+      <w:pPr>
+        <w:autoSpaceDE w:val="0"/>
+        <w:autoSpaceDN w:val="0"/>
+        <w:adjustRightInd w:val="0"/>
+        <w:spacing w:after="0" w:line="240" w:lineRule="auto"/>
+        <w:jc w:val="both"/>
+        <w:rPr>
+          <w:rFonts w:ascii="Lucida Console" w:hAnsi="Lucida Console" w:cs="Lucida Console"/>
+          <w:sz w:val="18"/>
+          <w:szCs w:val="18"/>
+        </w:rPr>
+      </w:pPr>
+      <w:r>
+        <w:rPr>
+          <w:lang w:val="es-MX"/>
+        </w:rPr>
+        <w:tab/>
+      </w:r>
+      <w:r>
+        <w:rPr>
+          <w:rFonts w:ascii="Lucida Console" w:hAnsi="Lucida Console" w:cs="Lucida Console"/>
+          <w:sz w:val="18"/>
+          <w:szCs w:val="18"/>
+        </w:rPr>
+        <w:t xml:space="preserve">$ </w:t>
+      </w:r>
+      <w:proofErr w:type="spellStart"/>
+      <w:r>
+        <w:rPr>
+          <w:rFonts w:ascii="Lucida Console" w:hAnsi="Lucida Console" w:cs="Lucida Console"/>
+          <w:sz w:val="18"/>
+          <w:szCs w:val="18"/>
+        </w:rPr>
+        <w:t>ssh-keygen</w:t>
+      </w:r>
+      <w:proofErr w:type="spellEnd"/>
+      <w:r>
+        <w:rPr>
+          <w:rFonts w:ascii="Lucida Console" w:hAnsi="Lucida Console" w:cs="Lucida Console"/>
+          <w:sz w:val="18"/>
+          <w:szCs w:val="18"/>
+        </w:rPr>
+        <w:t xml:space="preserve"> -t ed25519 -C "bumeran333@gmail.com"</w:t>
+      </w:r>
+    </w:p>
+    <w:p>
+      <w:pPr>
+        <w:spacing w:after="0"/>
+        <w:ind w:left="1416"/>
+        <w:jc w:val="both"/>
+        <w:rPr>
+          <w:lang w:val="es-MX"/>
+        </w:rPr>
+      </w:pPr>
+      <w:r>
+        <w:rPr>
+          <w:lang w:val="es-MX"/>
+        </w:rPr>
+        <w:tab/>
+      </w:r>
+    </w:p>
+    <w:p>
+      <w:pPr>
+        <w:spacing w:after="0"/>
+        <w:ind w:left="1416"/>
+        <w:jc w:val="both"/>
+        <w:rPr>
+          <w:lang w:val="es-MX"/>
+        </w:rPr>
+      </w:pPr>
+      <w:r>
+        <w:rPr>
+          <w:lang w:val="es-MX"/>
+        </w:rPr>
+        <w:t xml:space="preserve">Estos nos crea dos archivos </w:t>
+      </w:r>
+    </w:p>
+    <w:p>
+      <w:pPr>
+        <w:spacing w:after="0"/>
+        <w:ind w:left="1416"/>
+        <w:jc w:val="both"/>
+        <w:rPr>
+          <w:rFonts w:ascii="Lucida Console" w:hAnsi="Lucida Console" w:cs="Lucida Console"/>
+          <w:sz w:val="18"/>
+          <w:szCs w:val="18"/>
+        </w:rPr>
+      </w:pPr>
+      <w:proofErr w:type="spellStart"/>
+      <w:r>
+        <w:rPr>
+          <w:rFonts w:ascii="Lucida Console" w:hAnsi="Lucida Console" w:cs="Lucida Console"/>
+          <w:sz w:val="18"/>
+          <w:szCs w:val="18"/>
+        </w:rPr>
+        <w:t>Your</w:t>
+      </w:r>
+      <w:proofErr w:type="spellEnd"/>
+      <w:r>
+        <w:rPr>
+          <w:rFonts w:ascii="Lucida Console" w:hAnsi="Lucida Console" w:cs="Lucida Console"/>
+          <w:sz w:val="18"/>
+          <w:szCs w:val="18"/>
+        </w:rPr>
+        <w:t xml:space="preserve"> </w:t>
+      </w:r>
+      <w:proofErr w:type="spellStart"/>
+      <w:r>
+        <w:rPr>
+          <w:rFonts w:ascii="Lucida Console" w:hAnsi="Lucida Console" w:cs="Lucida Console"/>
+          <w:sz w:val="18"/>
+          <w:szCs w:val="18"/>
+        </w:rPr>
+        <w:t>identification</w:t>
+      </w:r>
+      <w:proofErr w:type="spellEnd"/>
+      <w:r>
+        <w:rPr>
+          <w:rFonts w:ascii="Lucida Console" w:hAnsi="Lucida Console" w:cs="Lucida Console"/>
+          <w:sz w:val="18"/>
+          <w:szCs w:val="18"/>
+        </w:rPr>
+        <w:t xml:space="preserve"> has </w:t>
+      </w:r>
+      <w:proofErr w:type="spellStart"/>
+      <w:r>
+        <w:rPr>
+          <w:rFonts w:ascii="Lucida Console" w:hAnsi="Lucida Console" w:cs="Lucida Console"/>
+          <w:sz w:val="18"/>
+          <w:szCs w:val="18"/>
+        </w:rPr>
+        <w:t>been</w:t>
+      </w:r>
+      <w:proofErr w:type="spellEnd"/>
+      <w:r>
+        <w:rPr>
+          <w:rFonts w:ascii="Lucida Console" w:hAnsi="Lucida Console" w:cs="Lucida Console"/>
+          <w:sz w:val="18"/>
+          <w:szCs w:val="18"/>
+        </w:rPr>
+        <w:t xml:space="preserve"> </w:t>
+      </w:r>
+      <w:proofErr w:type="spellStart"/>
+      <w:r>
+        <w:rPr>
+          <w:rFonts w:ascii="Lucida Console" w:hAnsi="Lucida Console" w:cs="Lucida Console"/>
+          <w:sz w:val="18"/>
+          <w:szCs w:val="18"/>
+        </w:rPr>
+        <w:t>saved</w:t>
+      </w:r>
+      <w:proofErr w:type="spellEnd"/>
+      <w:r>
+        <w:rPr>
+          <w:rFonts w:ascii="Lucida Console" w:hAnsi="Lucida Console" w:cs="Lucida Console"/>
+          <w:sz w:val="18"/>
+          <w:szCs w:val="18"/>
+        </w:rPr>
+        <w:t xml:space="preserve"> in /c/</w:t>
+      </w:r>
+      <w:proofErr w:type="spellStart"/>
+      <w:r>
+        <w:rPr>
+          <w:rFonts w:ascii="Lucida Console" w:hAnsi="Lucida Console" w:cs="Lucida Console"/>
+          <w:sz w:val="18"/>
+          <w:szCs w:val="18"/>
+        </w:rPr>
+        <w:t>Users</w:t>
+      </w:r>
+      <w:proofErr w:type="spellEnd"/>
+      <w:r>
+        <w:rPr>
+          <w:rFonts w:ascii="Lucida Console" w:hAnsi="Lucida Console" w:cs="Lucida Console"/>
+          <w:sz w:val="18"/>
+          <w:szCs w:val="18"/>
+        </w:rPr>
+        <w:t>/Usuario/.</w:t>
+      </w:r>
+      <w:proofErr w:type="spellStart"/>
+      <w:r>
+        <w:rPr>
+          <w:rFonts w:ascii="Lucida Console" w:hAnsi="Lucida Console" w:cs="Lucida Console"/>
+          <w:sz w:val="18"/>
+          <w:szCs w:val="18"/>
+        </w:rPr>
+        <w:t>ssh</w:t>
+      </w:r>
+      <w:proofErr w:type="spellEnd"/>
+      <w:r>
+        <w:rPr>
+          <w:rFonts w:ascii="Lucida Console" w:hAnsi="Lucida Console" w:cs="Lucida Console"/>
+          <w:sz w:val="18"/>
+          <w:szCs w:val="18"/>
+        </w:rPr>
+        <w:t>/id_ed25519</w:t>
+      </w:r>
+    </w:p>
+    <w:p>
+      <w:pPr>
+        <w:spacing w:after="0"/>
+        <w:ind w:left="1416"/>
+        <w:jc w:val="both"/>
+        <w:rPr>
+          <w:lang w:val="es-MX"/>
+        </w:rPr>
+      </w:pPr>
+      <w:proofErr w:type="spellStart"/>
+      <w:r>
+        <w:rPr>
+          <w:rFonts w:ascii="Lucida Console" w:hAnsi="Lucida Console" w:cs="Lucida Console"/>
+          <w:sz w:val="18"/>
+          <w:szCs w:val="18"/>
+        </w:rPr>
+        <w:t>Your</w:t>
+      </w:r>
+      <w:proofErr w:type="spellEnd"/>
+      <w:r>
+        <w:rPr>
+          <w:rFonts w:ascii="Lucida Console" w:hAnsi="Lucida Console" w:cs="Lucida Console"/>
+          <w:sz w:val="18"/>
+          <w:szCs w:val="18"/>
+        </w:rPr>
+        <w:t xml:space="preserve"> </w:t>
+      </w:r>
+      <w:proofErr w:type="spellStart"/>
+      <w:r>
+        <w:rPr>
+          <w:rFonts w:ascii="Lucida Console" w:hAnsi="Lucida Console" w:cs="Lucida Console"/>
+          <w:sz w:val="18"/>
+          <w:szCs w:val="18"/>
+        </w:rPr>
+        <w:t>public</w:t>
+      </w:r>
+      <w:proofErr w:type="spellEnd"/>
+      <w:r>
+        <w:rPr>
+          <w:rFonts w:ascii="Lucida Console" w:hAnsi="Lucida Console" w:cs="Lucida Console"/>
+          <w:sz w:val="18"/>
+          <w:szCs w:val="18"/>
+        </w:rPr>
+        <w:t xml:space="preserve"> </w:t>
+      </w:r>
+      <w:proofErr w:type="spellStart"/>
+      <w:r>
+        <w:rPr>
+          <w:rFonts w:ascii="Lucida Console" w:hAnsi="Lucida Console" w:cs="Lucida Console"/>
+          <w:sz w:val="18"/>
+          <w:szCs w:val="18"/>
+        </w:rPr>
+        <w:t>key</w:t>
+      </w:r>
+      <w:proofErr w:type="spellEnd"/>
+      <w:r>
+        <w:rPr>
+          <w:rFonts w:ascii="Lucida Console" w:hAnsi="Lucida Console" w:cs="Lucida Console"/>
+          <w:sz w:val="18"/>
+          <w:szCs w:val="18"/>
+        </w:rPr>
+        <w:t xml:space="preserve"> has </w:t>
+      </w:r>
+      <w:proofErr w:type="spellStart"/>
+      <w:r>
+        <w:rPr>
+          <w:rFonts w:ascii="Lucida Console" w:hAnsi="Lucida Console" w:cs="Lucida Console"/>
+          <w:sz w:val="18"/>
+          <w:szCs w:val="18"/>
+        </w:rPr>
+        <w:t>been</w:t>
+      </w:r>
+      <w:proofErr w:type="spellEnd"/>
+      <w:r>
+        <w:rPr>
+          <w:rFonts w:ascii="Lucida Console" w:hAnsi="Lucida Console" w:cs="Lucida Console"/>
+          <w:sz w:val="18"/>
+          <w:szCs w:val="18"/>
+        </w:rPr>
+        <w:t xml:space="preserve"> </w:t>
+      </w:r>
+      <w:proofErr w:type="spellStart"/>
+      <w:r>
+        <w:rPr>
+          <w:rFonts w:ascii="Lucida Console" w:hAnsi="Lucida Console" w:cs="Lucida Console"/>
+          <w:sz w:val="18"/>
+          <w:szCs w:val="18"/>
+        </w:rPr>
+        <w:t>saved</w:t>
+      </w:r>
+      <w:proofErr w:type="spellEnd"/>
+      <w:r>
+        <w:rPr>
+          <w:rFonts w:ascii="Lucida Console" w:hAnsi="Lucida Console" w:cs="Lucida Console"/>
+          <w:sz w:val="18"/>
+          <w:szCs w:val="18"/>
+        </w:rPr>
+        <w:t xml:space="preserve"> in /c/</w:t>
+      </w:r>
+      <w:proofErr w:type="spellStart"/>
+      <w:r>
+        <w:rPr>
+          <w:rFonts w:ascii="Lucida Console" w:hAnsi="Lucida Console" w:cs="Lucida Console"/>
+          <w:sz w:val="18"/>
+          <w:szCs w:val="18"/>
+        </w:rPr>
+        <w:t>Users</w:t>
+      </w:r>
+      <w:proofErr w:type="spellEnd"/>
+      <w:r>
+        <w:rPr>
+          <w:rFonts w:ascii="Lucida Console" w:hAnsi="Lucida Console" w:cs="Lucida Console"/>
+          <w:sz w:val="18"/>
+          <w:szCs w:val="18"/>
+        </w:rPr>
+        <w:t>/Usuario/.</w:t>
+      </w:r>
+      <w:proofErr w:type="spellStart"/>
+      <w:r>
+        <w:rPr>
+          <w:rFonts w:ascii="Lucida Console" w:hAnsi="Lucida Console" w:cs="Lucida Console"/>
+          <w:sz w:val="18"/>
+          <w:szCs w:val="18"/>
+        </w:rPr>
+        <w:t>ssh</w:t>
+      </w:r>
+      <w:proofErr w:type="spellEnd"/>
+      <w:r>
+        <w:rPr>
+          <w:rFonts w:ascii="Lucida Console" w:hAnsi="Lucida Console" w:cs="Lucida Console"/>
+          <w:sz w:val="18"/>
+          <w:szCs w:val="18"/>
+        </w:rPr>
+        <w:t>/id_ed25519.pub</w:t>
+      </w:r>
+      <w:r>
+        <w:rPr>
+          <w:lang w:val="es-MX"/>
+        </w:rPr>
+        <w:tab/>
+      </w:r>
+    </w:p>
+    <w:p>
+      <w:pPr>
+        <w:spacing w:after="0"/>
+        <w:jc w:val="both"/>
+        <w:rPr>
+          <w:lang w:val="es-MX"/>
+        </w:rPr>
+      </w:pPr>
+      <w:r>
+        <w:rPr>
+          <w:lang w:val="es-MX"/>
+        </w:rPr>
+        <w:tab/>
+        <w:t xml:space="preserve">Añadir las claves privadas al SSH </w:t>
+      </w:r>
+      <w:proofErr w:type="spellStart"/>
+      <w:r>
+        <w:rPr>
+          <w:lang w:val="es-MX"/>
+        </w:rPr>
+        <w:t>agent</w:t>
+      </w:r>
+      <w:proofErr w:type="spellEnd"/>
+      <w:r>
+        <w:rPr>
+          <w:lang w:val="es-MX"/>
+        </w:rPr>
+        <w:t xml:space="preserve"> de nuestro equipo</w:t>
+      </w:r>
+    </w:p>
+    <w:p>
+      <w:pPr>
+        <w:spacing w:after="0"/>
+        <w:jc w:val="both"/>
+        <w:rPr>
+          <w:lang w:val="es-MX"/>
+        </w:rPr>
+      </w:pPr>
+      <w:r>
+        <w:rPr>
+          <w:lang w:val="es-MX"/>
+        </w:rPr>
+        <w:tab/>
+      </w:r>
+      <w:r>
+        <w:rPr>
+          <w:lang w:val="es-MX"/>
+        </w:rPr>
+        <w:tab/>
+        <w:t xml:space="preserve">$ </w:t>
+      </w:r>
+      <w:proofErr w:type="spellStart"/>
+      <w:r>
+        <w:rPr>
+          <w:lang w:val="es-MX"/>
+        </w:rPr>
+        <w:t>eval</w:t>
+      </w:r>
+      <w:proofErr w:type="spellEnd"/>
+      <w:r>
+        <w:rPr>
+          <w:lang w:val="es-MX"/>
+        </w:rPr>
+        <w:t xml:space="preserve"> “$(</w:t>
+      </w:r>
+      <w:proofErr w:type="spellStart"/>
+      <w:r>
+        <w:rPr>
+          <w:lang w:val="es-MX"/>
+        </w:rPr>
+        <w:t>ssh-agent</w:t>
+      </w:r>
+      <w:proofErr w:type="spellEnd"/>
+      <w:r>
+        <w:rPr>
+          <w:lang w:val="es-MX"/>
+        </w:rPr>
+        <w:t xml:space="preserve"> -s)”</w:t>
+      </w:r>
+      <w:r>
+        <w:rPr>
+          <w:lang w:val="es-MX"/>
+        </w:rPr>
+        <w:tab/>
+      </w:r>
+    </w:p>
+    <w:p>
+      <w:pPr>
+        <w:spacing w:after="0"/>
+        <w:jc w:val="both"/>
+        <w:rPr>
+          <w:lang w:val="es-MX"/>
+        </w:rPr>
+      </w:pPr>
+      <w:r>
+        <w:rPr>
+          <w:lang w:val="es-MX"/>
+        </w:rPr>
+        <w:tab/>
+        <w:t xml:space="preserve">Con la clave vas a </w:t>
+      </w:r>
+      <w:proofErr w:type="spellStart"/>
+      <w:r>
+        <w:rPr>
+          <w:lang w:val="es-MX"/>
+        </w:rPr>
+        <w:t>github</w:t>
+      </w:r>
+      <w:proofErr w:type="spellEnd"/>
+      <w:r>
+        <w:rPr>
+          <w:lang w:val="es-MX"/>
+        </w:rPr>
+        <w:t xml:space="preserve"> /</w:t>
+      </w:r>
+      <w:proofErr w:type="spellStart"/>
+      <w:r>
+        <w:rPr>
+          <w:lang w:val="es-MX"/>
+        </w:rPr>
+        <w:t>settings</w:t>
+      </w:r>
+      <w:proofErr w:type="spellEnd"/>
+      <w:r>
+        <w:rPr>
+          <w:lang w:val="es-MX"/>
+        </w:rPr>
+        <w:t xml:space="preserve"> /</w:t>
+      </w:r>
+      <w:proofErr w:type="spellStart"/>
+      <w:r>
+        <w:rPr>
+          <w:lang w:val="es-MX"/>
+        </w:rPr>
+        <w:t>key</w:t>
+      </w:r>
+      <w:proofErr w:type="spellEnd"/>
+      <w:r>
+        <w:rPr>
+          <w:lang w:val="es-MX"/>
+        </w:rPr>
+        <w:t xml:space="preserve"> </w:t>
+      </w:r>
+      <w:proofErr w:type="spellStart"/>
+      <w:r>
+        <w:rPr>
+          <w:lang w:val="es-MX"/>
+        </w:rPr>
+        <w:t>ssh</w:t>
+      </w:r>
+      <w:proofErr w:type="spellEnd"/>
+      <w:r>
+        <w:rPr>
+          <w:lang w:val="es-MX"/>
+        </w:rPr>
+        <w:t xml:space="preserve">/nombras la llave /pegas la clave </w:t>
+      </w:r>
+      <w:proofErr w:type="spellStart"/>
+      <w:r>
+        <w:rPr>
+          <w:lang w:val="es-MX"/>
+        </w:rPr>
+        <w:t>ssh</w:t>
+      </w:r>
+      <w:proofErr w:type="spellEnd"/>
+      <w:r>
+        <w:rPr>
+          <w:lang w:val="es-MX"/>
+        </w:rPr>
+        <w:t>/aceptas</w:t>
+      </w:r>
+    </w:p>
+    <w:p>
+      <w:pPr>
+        <w:spacing w:after="0"/>
+        <w:jc w:val="both"/>
+        <w:rPr>
+          <w:lang w:val="es-MX"/>
+        </w:rPr>
+      </w:pPr>
+      <w:r>
+        <w:rPr>
+          <w:lang w:val="es-MX"/>
+        </w:rPr>
+        <w:tab/>
+        <w:t>Cd ~</w:t>
+      </w:r>
+    </w:p>
+    <w:p>
+      <w:pPr>
+        <w:spacing w:after="0"/>
+        <w:jc w:val="both"/>
+        <w:rPr>
+          <w:lang w:val="es-MX"/>
+        </w:rPr>
+      </w:pPr>
+      <w:r>
+        <w:rPr>
+          <w:lang w:val="es-MX"/>
+        </w:rPr>
+        <w:tab/>
+        <w:t xml:space="preserve">En la consola das </w:t>
+      </w:r>
+      <w:proofErr w:type="spellStart"/>
+      <w:r>
+        <w:rPr>
+          <w:lang w:val="es-MX"/>
+        </w:rPr>
+        <w:t>git</w:t>
+      </w:r>
+      <w:proofErr w:type="spellEnd"/>
+      <w:r>
+        <w:rPr>
+          <w:lang w:val="es-MX"/>
+        </w:rPr>
+        <w:t xml:space="preserve"> </w:t>
+      </w:r>
+      <w:proofErr w:type="spellStart"/>
+      <w:r>
+        <w:rPr>
+          <w:lang w:val="es-MX"/>
+        </w:rPr>
+        <w:t>config</w:t>
+      </w:r>
+      <w:proofErr w:type="spellEnd"/>
+      <w:r>
+        <w:rPr>
+          <w:lang w:val="es-MX"/>
+        </w:rPr>
+        <w:t xml:space="preserve"> </w:t>
+      </w:r>
+      <w:r>
+        <w:rPr>
+          <w:lang w:val="es-MX"/>
+        </w:rPr>
+        <w:t xml:space="preserve"> - -</w:t>
+      </w:r>
+      <w:proofErr w:type="spellStart"/>
+      <w:r>
+        <w:rPr>
+          <w:lang w:val="es-MX"/>
+        </w:rPr>
+        <w:t>list</w:t>
+      </w:r>
+      <w:proofErr w:type="spellEnd"/>
+    </w:p>
+    <w:p>
+      <w:pPr>
+        <w:spacing w:after="0"/>
+        <w:jc w:val="both"/>
+        <w:rPr>
+          <w:lang w:val="es-MX"/>
+        </w:rPr>
+      </w:pPr>
+      <w:r>
+        <w:rPr>
+          <w:lang w:val="es-MX"/>
+        </w:rPr>
+        <w:tab/>
+        <w:t xml:space="preserve">Git </w:t>
+      </w:r>
+      <w:proofErr w:type="spellStart"/>
+      <w:r>
+        <w:rPr>
+          <w:lang w:val="es-MX"/>
+        </w:rPr>
+        <w:t>config</w:t>
+      </w:r>
+      <w:proofErr w:type="spellEnd"/>
+      <w:r>
+        <w:rPr>
+          <w:lang w:val="es-MX"/>
+        </w:rPr>
+        <w:t xml:space="preserve"> –global </w:t>
+      </w:r>
+      <w:proofErr w:type="spellStart"/>
+      <w:r>
+        <w:rPr>
+          <w:lang w:val="es-MX"/>
+        </w:rPr>
+        <w:t>user.mail</w:t>
+      </w:r>
+      <w:proofErr w:type="spellEnd"/>
+      <w:r>
+        <w:rPr>
+          <w:lang w:val="es-MX"/>
+        </w:rPr>
+        <w:t xml:space="preserve"> </w:t>
+      </w:r>
+      <w:hyperlink r:id="rId10" w:history="1">
+        <w:r>
+          <w:rPr>
+            <w:rStyle w:val="Hipervnculo"/>
+            <w:lang w:val="es-MX"/>
+          </w:rPr>
+          <w:t>bumeran333@gmail.com</w:t>
+        </w:r>
+      </w:hyperlink>
+    </w:p>
+    <w:p>
+      <w:pPr>
+        <w:spacing w:after="0"/>
+        <w:jc w:val="both"/>
+        <w:rPr>
+          <w:lang w:val="es-MX"/>
+        </w:rPr>
+      </w:pPr>
+      <w:r>
+        <w:rPr>
+          <w:lang w:val="es-MX"/>
+        </w:rPr>
+        <w:tab/>
+        <w:t xml:space="preserve">Git </w:t>
+      </w:r>
+      <w:proofErr w:type="spellStart"/>
+      <w:r>
+        <w:rPr>
+          <w:lang w:val="es-MX"/>
+        </w:rPr>
+        <w:t>config</w:t>
+      </w:r>
+      <w:proofErr w:type="spellEnd"/>
+      <w:r>
+        <w:rPr>
+          <w:lang w:val="es-MX"/>
+        </w:rPr>
+        <w:t xml:space="preserve"> –global user.name</w:t>
+      </w:r>
+    </w:p>
+    <w:p>
+      <w:pPr>
+        <w:spacing w:after="0"/>
+        <w:jc w:val="both"/>
+        <w:rPr>
+          <w:lang w:val="es-MX"/>
+        </w:rPr>
+      </w:pPr>
+    </w:p>
+    <w:p>
+      <w:pPr>
+        <w:spacing w:after="0"/>
+        <w:jc w:val="both"/>
+        <w:rPr>
+          <w:lang w:val="es-MX"/>
+        </w:rPr>
+      </w:pPr>
+      <w:r>
+        <w:rPr>
+          <w:lang w:val="es-MX"/>
+        </w:rPr>
+        <w:t xml:space="preserve">Nota= Para bajar los cambios desde </w:t>
+      </w:r>
+      <w:proofErr w:type="spellStart"/>
+      <w:r>
+        <w:rPr>
+          <w:lang w:val="es-MX"/>
+        </w:rPr>
+        <w:t>git</w:t>
+      </w:r>
+      <w:proofErr w:type="spellEnd"/>
+      <w:r>
+        <w:rPr>
+          <w:lang w:val="es-MX"/>
+        </w:rPr>
+        <w:t xml:space="preserve"> </w:t>
+      </w:r>
+      <w:proofErr w:type="spellStart"/>
+      <w:r>
+        <w:rPr>
+          <w:lang w:val="es-MX"/>
+        </w:rPr>
+        <w:t>hub</w:t>
+      </w:r>
+      <w:proofErr w:type="spellEnd"/>
+      <w:r>
+        <w:rPr>
+          <w:lang w:val="es-MX"/>
+        </w:rPr>
+        <w:t xml:space="preserve"> remoto al repositorio local utilizamos</w:t>
+      </w:r>
+    </w:p>
+    <w:p>
+      <w:pPr>
+        <w:spacing w:after="0"/>
+        <w:jc w:val="both"/>
+        <w:rPr>
+          <w:lang w:val="es-MX"/>
+        </w:rPr>
+      </w:pPr>
+      <w:r>
+        <w:rPr>
+          <w:lang w:val="es-MX"/>
+        </w:rPr>
+        <w:tab/>
+        <w:t>$</w:t>
+      </w:r>
+      <w:proofErr w:type="spellStart"/>
+      <w:r>
+        <w:rPr>
+          <w:lang w:val="es-MX"/>
+        </w:rPr>
+        <w:t>git</w:t>
+      </w:r>
+      <w:proofErr w:type="spellEnd"/>
+      <w:r>
+        <w:rPr>
+          <w:lang w:val="es-MX"/>
+        </w:rPr>
+        <w:t xml:space="preserve"> </w:t>
+      </w:r>
+      <w:proofErr w:type="spellStart"/>
+      <w:r>
+        <w:rPr>
+          <w:lang w:val="es-MX"/>
+        </w:rPr>
+        <w:t>fet</w:t>
+      </w:r>
+      <w:r>
+        <w:rPr>
+          <w:lang w:val="es-MX"/>
+        </w:rPr>
+        <w:t>c</w:t>
+      </w:r>
+      <w:r>
+        <w:rPr>
+          <w:lang w:val="es-MX"/>
+        </w:rPr>
+        <w:t>h</w:t>
+      </w:r>
+      <w:proofErr w:type="spellEnd"/>
+      <w:r>
+        <w:rPr>
+          <w:lang w:val="es-MX"/>
+        </w:rPr>
+        <w:t xml:space="preserve">    </w:t>
+      </w:r>
+      <w:r>
+        <w:rPr>
+          <w:lang w:val="es-MX"/>
+        </w:rPr>
+        <w:t xml:space="preserve">para saber qué cambios se hicieron desde el repositorio remoto </w:t>
+      </w:r>
+    </w:p>
+    <w:p>
+      <w:pPr>
+        <w:spacing w:after="0"/>
+        <w:jc w:val="both"/>
+        <w:rPr>
+          <w:lang w:val="es-MX"/>
+        </w:rPr>
+      </w:pPr>
+      <w:r>
+        <w:rPr>
+          <w:lang w:val="es-MX"/>
+        </w:rPr>
+        <w:tab/>
+        <w:t xml:space="preserve">$ </w:t>
+      </w:r>
+      <w:proofErr w:type="spellStart"/>
+      <w:r>
+        <w:rPr>
+          <w:lang w:val="es-MX"/>
+        </w:rPr>
+        <w:t>git</w:t>
+      </w:r>
+      <w:proofErr w:type="spellEnd"/>
+      <w:r>
+        <w:rPr>
+          <w:lang w:val="es-MX"/>
+        </w:rPr>
+        <w:t xml:space="preserve"> </w:t>
+      </w:r>
+      <w:proofErr w:type="spellStart"/>
+      <w:r>
+        <w:rPr>
+          <w:lang w:val="es-MX"/>
+        </w:rPr>
+        <w:t>pull</w:t>
+      </w:r>
+      <w:proofErr w:type="spellEnd"/>
+      <w:r>
+        <w:rPr>
+          <w:lang w:val="es-MX"/>
+        </w:rPr>
+        <w:t xml:space="preserve">    -</w:t>
+      </w:r>
+      <w:r>
+        <w:rPr>
+          <w:lang w:val="es-MX"/>
+        </w:rPr>
+        <w:t>para bajar los cambios y que se acoplen al repositorio local</w:t>
+      </w:r>
+    </w:p>
+    <w:p>
+      <w:pPr>
+        <w:jc w:val="both"/>
+        <w:rPr>
+          <w:lang w:val="es-MX"/>
+        </w:rPr>
+      </w:pPr>
+      <w:r>
+        <w:rPr>
+          <w:lang w:val="es-MX"/>
+        </w:rPr>
+        <w:tab/>
+      </w:r>
+    </w:p>
+    <w:p>
+      <w:pPr>
+        <w:jc w:val="both"/>
+        <w:rPr>
+          <w:lang w:val="es-MX"/>
+        </w:rPr>
+      </w:pPr>
+    </w:p>
+    <w:p>
+      <w:pPr>
+        <w:jc w:val="both"/>
+        <w:rPr>
+          <w:lang w:val="es-MX"/>
+        </w:rPr>
+      </w:pPr>
+      <w:r>
+        <w:rPr>
+          <w:lang w:val="es-MX"/>
+        </w:rPr>
+        <w:tab/>
+      </w:r>
+    </w:p>
+    <w:p>
+      <w:pPr>
+        <w:jc w:val="both"/>
+        <w:rPr>
+          <w:lang w:val="es-MX"/>
+        </w:rPr>
+      </w:pPr>
+    </w:p>
+    <w:p>
+      <w:pPr>
         <w:ind w:left="708"/>
         <w:jc w:val="both"/>
         <w:rPr>
@@ -1739,7 +2564,7 @@
           <w:lang w:eastAsia="es-CO"/>
         </w:rPr>
         <w:drawing>
-          <wp:inline distT="0" distB="0" distL="0" distR="0" wp14:anchorId="1D4F16AB" wp14:editId="6F7D4ACB">
+          <wp:inline distT="0" distB="0" distL="0" distR="0" wp14:anchorId="44AA1099" wp14:editId="4B4B977F">
             <wp:extent cx="5606857" cy="2260396"/>
             <wp:effectExtent l="0" t="0" r="0" b="6985"/>
             <wp:docPr id="5" name="Imagen 5"/>
@@ -1786,6 +2611,7 @@
         <w:rPr>
           <w:lang w:val="es-MX"/>
         </w:rPr>
+        <w:lastRenderedPageBreak/>
         <w:t>Se baja un ejecutable</w:t>
       </w:r>
     </w:p>
@@ -1811,7 +2637,7 @@
           <w:lang w:eastAsia="es-CO"/>
         </w:rPr>
         <w:drawing>
-          <wp:inline distT="0" distB="0" distL="0" distR="0" wp14:anchorId="346783B1" wp14:editId="1B1C1A1A">
+          <wp:inline distT="0" distB="0" distL="0" distR="0" wp14:anchorId="2DFFBBC7" wp14:editId="46D39690">
             <wp:extent cx="3489350" cy="2628018"/>
             <wp:effectExtent l="0" t="0" r="0" b="1270"/>
             <wp:docPr id="6" name="Imagen 6"/>
@@ -1888,9 +2714,8 @@
           <w:noProof/>
           <w:lang w:eastAsia="es-CO"/>
         </w:rPr>
-        <w:lastRenderedPageBreak/>
         <w:drawing>
-          <wp:inline distT="0" distB="0" distL="0" distR="0" wp14:anchorId="122DBD6C" wp14:editId="25497080">
+          <wp:inline distT="0" distB="0" distL="0" distR="0" wp14:anchorId="3E43E0EA" wp14:editId="4D18393D">
             <wp:extent cx="5612130" cy="1808480"/>
             <wp:effectExtent l="0" t="0" r="7620" b="1270"/>
             <wp:docPr id="7" name="Imagen 7"/>
@@ -1952,8 +2777,9 @@
           <w:noProof/>
           <w:lang w:eastAsia="es-CO"/>
         </w:rPr>
+        <w:lastRenderedPageBreak/>
         <w:drawing>
-          <wp:inline distT="0" distB="0" distL="0" distR="0" wp14:anchorId="49EBE154" wp14:editId="04A946F3">
+          <wp:inline distT="0" distB="0" distL="0" distR="0" wp14:anchorId="3558B6E5" wp14:editId="276D51F3">
             <wp:extent cx="5612130" cy="3650615"/>
             <wp:effectExtent l="0" t="0" r="7620" b="6985"/>
             <wp:docPr id="8" name="Imagen 8"/>
@@ -2041,9 +2867,8 @@
           <w:noProof/>
           <w:lang w:eastAsia="es-CO"/>
         </w:rPr>
-        <w:lastRenderedPageBreak/>
         <w:drawing>
-          <wp:inline distT="0" distB="0" distL="0" distR="0" wp14:anchorId="3B1DD749" wp14:editId="291876DC">
+          <wp:inline distT="0" distB="0" distL="0" distR="0" wp14:anchorId="27ED9A31" wp14:editId="61410524">
             <wp:extent cx="5612130" cy="2700020"/>
             <wp:effectExtent l="0" t="0" r="7620" b="5080"/>
             <wp:docPr id="9" name="Imagen 9"/>
@@ -2099,8 +2924,9 @@
           <w:noProof/>
           <w:lang w:eastAsia="es-CO"/>
         </w:rPr>
+        <w:lastRenderedPageBreak/>
         <w:drawing>
-          <wp:inline distT="0" distB="0" distL="0" distR="0" wp14:anchorId="6C7E9E62" wp14:editId="1FB60037">
+          <wp:inline distT="0" distB="0" distL="0" distR="0" wp14:anchorId="166F30E3" wp14:editId="42B34324">
             <wp:extent cx="5612130" cy="4045585"/>
             <wp:effectExtent l="0" t="0" r="7620" b="0"/>
             <wp:docPr id="10" name="Imagen 10"/>
@@ -2214,7 +3040,7 @@
           <w:lang w:eastAsia="es-CO"/>
         </w:rPr>
         <w:drawing>
-          <wp:inline distT="0" distB="0" distL="0" distR="0" wp14:anchorId="293D0F0F" wp14:editId="73F5B226">
+          <wp:inline distT="0" distB="0" distL="0" distR="0" wp14:anchorId="72238B46" wp14:editId="58A2FC68">
             <wp:extent cx="5610758" cy="1872691"/>
             <wp:effectExtent l="0" t="0" r="9525" b="0"/>
             <wp:docPr id="11" name="Imagen 11"/>
@@ -2299,8 +3125,9 @@
           <w:noProof/>
           <w:lang w:eastAsia="es-CO"/>
         </w:rPr>
+        <w:lastRenderedPageBreak/>
         <w:drawing>
-          <wp:inline distT="0" distB="0" distL="0" distR="0" wp14:anchorId="343D9B5D" wp14:editId="29625F9F">
+          <wp:inline distT="0" distB="0" distL="0" distR="0" wp14:anchorId="7FBA04E8" wp14:editId="1E5B4466">
             <wp:extent cx="5612130" cy="1673225"/>
             <wp:effectExtent l="0" t="0" r="7620" b="3175"/>
             <wp:docPr id="12" name="Imagen 12"/>
@@ -2371,7 +3198,7 @@
           <w:lang w:eastAsia="es-CO"/>
         </w:rPr>
         <w:drawing>
-          <wp:inline distT="0" distB="0" distL="0" distR="0" wp14:anchorId="2AA98BBA" wp14:editId="61C55566">
+          <wp:inline distT="0" distB="0" distL="0" distR="0" wp14:anchorId="2E5BCA4F" wp14:editId="126CF698">
             <wp:extent cx="5612130" cy="2296795"/>
             <wp:effectExtent l="0" t="0" r="7620" b="8255"/>
             <wp:docPr id="13" name="Imagen 13"/>
@@ -2447,9 +3274,8 @@
           <w:noProof/>
           <w:lang w:eastAsia="es-CO"/>
         </w:rPr>
-        <w:lastRenderedPageBreak/>
         <w:drawing>
-          <wp:inline distT="0" distB="0" distL="0" distR="0" wp14:anchorId="17D26B2B" wp14:editId="2BD9FF58">
+          <wp:inline distT="0" distB="0" distL="0" distR="0" wp14:anchorId="793CDA0A" wp14:editId="2E85B402">
             <wp:extent cx="5610758" cy="2662732"/>
             <wp:effectExtent l="0" t="0" r="9525" b="4445"/>
             <wp:docPr id="14" name="Imagen 14"/>
@@ -2512,6 +3338,7 @@
           <w:highlight w:val="yellow"/>
           <w:lang w:val="es-MX"/>
         </w:rPr>
+        <w:lastRenderedPageBreak/>
         <w:t>Agregar el archivo a el área de preparación</w:t>
       </w:r>
       <w:r>
@@ -2535,7 +3362,6 @@
         <w:t xml:space="preserve"> </w:t>
       </w:r>
       <w:proofErr w:type="spellStart"/>
-      <w:proofErr w:type="gramStart"/>
       <w:r>
         <w:rPr>
           <w:lang w:val="es-MX"/>
@@ -2549,7 +3375,6 @@
         </w:rPr>
         <w:t xml:space="preserve"> .</w:t>
       </w:r>
-      <w:proofErr w:type="gramEnd"/>
     </w:p>
     <w:p>
       <w:pPr>
@@ -2564,7 +3389,7 @@
           <w:lang w:eastAsia="es-CO"/>
         </w:rPr>
         <w:drawing>
-          <wp:inline distT="0" distB="0" distL="0" distR="0" wp14:anchorId="061DF41B" wp14:editId="1103E050">
+          <wp:inline distT="0" distB="0" distL="0" distR="0" wp14:anchorId="5A578CAA" wp14:editId="6BBC2AB9">
             <wp:extent cx="5142586" cy="2762147"/>
             <wp:effectExtent l="0" t="0" r="1270" b="635"/>
             <wp:docPr id="15" name="Imagen 15"/>
@@ -2640,9 +3465,8 @@
           <w:noProof/>
           <w:lang w:eastAsia="es-CO"/>
         </w:rPr>
-        <w:lastRenderedPageBreak/>
         <w:drawing>
-          <wp:inline distT="0" distB="0" distL="0" distR="0" wp14:anchorId="4A2DF8A8" wp14:editId="1562CEB7">
+          <wp:inline distT="0" distB="0" distL="0" distR="0" wp14:anchorId="2CBFFAA9" wp14:editId="5BFFFE2F">
             <wp:extent cx="5612130" cy="4603750"/>
             <wp:effectExtent l="0" t="0" r="7620" b="6350"/>
             <wp:docPr id="16" name="Imagen 16"/>
@@ -2741,7 +3565,7 @@
           <w:lang w:eastAsia="es-CO"/>
         </w:rPr>
         <w:drawing>
-          <wp:inline distT="0" distB="0" distL="0" distR="0" wp14:anchorId="3FCCEB69" wp14:editId="0E8DF6B7">
+          <wp:inline distT="0" distB="0" distL="0" distR="0" wp14:anchorId="06C73448" wp14:editId="232D7484">
             <wp:extent cx="5602033" cy="1353312"/>
             <wp:effectExtent l="0" t="0" r="0" b="0"/>
             <wp:docPr id="17" name="Imagen 17"/>
@@ -2823,21 +3647,7 @@
         <w:rPr>
           <w:lang w:val="es-MX"/>
         </w:rPr>
-        <w:t xml:space="preserve"> </w:t>
-      </w:r>
-      <w:proofErr w:type="spellStart"/>
-      <w:r>
-        <w:rPr>
-          <w:lang w:val="es-MX"/>
-        </w:rPr>
-        <w:t>remote</w:t>
-      </w:r>
-      <w:proofErr w:type="spellEnd"/>
-      <w:r>
-        <w:rPr>
-          <w:lang w:val="es-MX"/>
-        </w:rPr>
-        <w:t xml:space="preserve"> </w:t>
+        <w:t xml:space="preserve"> remote </w:t>
       </w:r>
       <w:proofErr w:type="spellStart"/>
       <w:r>
@@ -2888,9 +3698,8 @@
           <w:noProof/>
           <w:lang w:eastAsia="es-CO"/>
         </w:rPr>
-        <w:lastRenderedPageBreak/>
         <w:drawing>
-          <wp:inline distT="0" distB="0" distL="0" distR="0" wp14:anchorId="6149BD57" wp14:editId="72AA6D30">
+          <wp:inline distT="0" distB="0" distL="0" distR="0" wp14:anchorId="21DBB4EF" wp14:editId="04B90B85">
             <wp:extent cx="5612130" cy="3240405"/>
             <wp:effectExtent l="0" t="0" r="7620" b="0"/>
             <wp:docPr id="18" name="Imagen 18"/>
@@ -2980,8 +3789,9 @@
           <w:noProof/>
           <w:lang w:eastAsia="es-CO"/>
         </w:rPr>
+        <w:lastRenderedPageBreak/>
         <w:drawing>
-          <wp:inline distT="0" distB="0" distL="0" distR="0" wp14:anchorId="170E6165" wp14:editId="2D42A5A3">
+          <wp:inline distT="0" distB="0" distL="0" distR="0" wp14:anchorId="49FBA6DC" wp14:editId="563D32F1">
             <wp:extent cx="5257800" cy="2143125"/>
             <wp:effectExtent l="0" t="0" r="0" b="9525"/>
             <wp:docPr id="19" name="Imagen 19"/>
@@ -3043,9 +3853,8 @@
           <w:noProof/>
           <w:lang w:eastAsia="es-CO"/>
         </w:rPr>
-        <w:lastRenderedPageBreak/>
         <w:drawing>
-          <wp:inline distT="0" distB="0" distL="0" distR="0" wp14:anchorId="0BE7562B" wp14:editId="43507CB2">
+          <wp:inline distT="0" distB="0" distL="0" distR="0" wp14:anchorId="04D82C68" wp14:editId="742C57FC">
             <wp:extent cx="5612130" cy="2707640"/>
             <wp:effectExtent l="0" t="0" r="7620" b="0"/>
             <wp:docPr id="20" name="Imagen 20"/>
@@ -3162,7 +3971,7 @@
           <w:lang w:eastAsia="es-CO"/>
         </w:rPr>
         <w:drawing>
-          <wp:inline distT="0" distB="0" distL="0" distR="0" wp14:anchorId="4BCE0C74" wp14:editId="3AC09F79">
+          <wp:inline distT="0" distB="0" distL="0" distR="0" wp14:anchorId="64386651" wp14:editId="62BA105C">
             <wp:extent cx="4732934" cy="1455724"/>
             <wp:effectExtent l="0" t="0" r="0" b="0"/>
             <wp:docPr id="21" name="Imagen 21"/>
@@ -3210,6 +4019,7 @@
           <w:highlight w:val="yellow"/>
           <w:lang w:val="es-MX"/>
         </w:rPr>
+        <w:lastRenderedPageBreak/>
         <w:t xml:space="preserve">Para ver en que rama estamos </w:t>
       </w:r>
       <w:proofErr w:type="spellStart"/>
@@ -3257,7 +4067,7 @@
           <w:lang w:eastAsia="es-CO"/>
         </w:rPr>
         <w:drawing>
-          <wp:inline distT="0" distB="0" distL="0" distR="0" wp14:anchorId="00D11F06" wp14:editId="1D42A64F">
+          <wp:inline distT="0" distB="0" distL="0" distR="0" wp14:anchorId="17127895" wp14:editId="3AA8B9D5">
             <wp:extent cx="5286375" cy="1276350"/>
             <wp:effectExtent l="0" t="0" r="9525" b="0"/>
             <wp:docPr id="22" name="Imagen 22"/>
@@ -3328,7 +4138,6 @@
         <w:rPr>
           <w:lang w:val="es-MX"/>
         </w:rPr>
-        <w:lastRenderedPageBreak/>
         <w:t xml:space="preserve">Para crear una rama nueva </w:t>
       </w:r>
       <w:proofErr w:type="spellStart"/>
@@ -3373,7 +4182,7 @@
           <w:lang w:eastAsia="es-CO"/>
         </w:rPr>
         <w:drawing>
-          <wp:inline distT="0" distB="0" distL="0" distR="0" wp14:anchorId="2FD41F08" wp14:editId="4D27F352">
+          <wp:inline distT="0" distB="0" distL="0" distR="0" wp14:anchorId="75EDE1B7" wp14:editId="41F9124E">
             <wp:extent cx="5076825" cy="1466850"/>
             <wp:effectExtent l="0" t="0" r="9525" b="0"/>
             <wp:docPr id="23" name="Imagen 23"/>
@@ -3464,7 +4273,7 @@
           <w:lang w:eastAsia="es-CO"/>
         </w:rPr>
         <w:drawing>
-          <wp:inline distT="0" distB="0" distL="0" distR="0" wp14:anchorId="0ADC6382" wp14:editId="5423CF34">
+          <wp:inline distT="0" distB="0" distL="0" distR="0" wp14:anchorId="0B4018AD" wp14:editId="34FF4C43">
             <wp:extent cx="5019675" cy="1905000"/>
             <wp:effectExtent l="0" t="0" r="9525" b="0"/>
             <wp:docPr id="24" name="Imagen 24"/>
@@ -3608,8 +4417,9 @@
           <w:noProof/>
           <w:lang w:eastAsia="es-CO"/>
         </w:rPr>
+        <w:lastRenderedPageBreak/>
         <w:drawing>
-          <wp:inline distT="0" distB="0" distL="0" distR="0" wp14:anchorId="0D41304F" wp14:editId="18E6F229">
+          <wp:inline distT="0" distB="0" distL="0" distR="0" wp14:anchorId="411D6EA5" wp14:editId="212A94A6">
             <wp:extent cx="5181600" cy="1428750"/>
             <wp:effectExtent l="0" t="0" r="0" b="0"/>
             <wp:docPr id="25" name="Imagen 25"/>
@@ -3658,7 +4468,7 @@
           <w:lang w:eastAsia="es-CO"/>
         </w:rPr>
         <w:drawing>
-          <wp:inline distT="0" distB="0" distL="0" distR="0" wp14:anchorId="4861CE24" wp14:editId="616112FD">
+          <wp:inline distT="0" distB="0" distL="0" distR="0" wp14:anchorId="79955C93" wp14:editId="720D5D0C">
             <wp:extent cx="4981651" cy="1682496"/>
             <wp:effectExtent l="0" t="0" r="0" b="0"/>
             <wp:docPr id="26" name="Imagen 26"/>
@@ -3705,7 +4515,6 @@
         <w:rPr>
           <w:lang w:val="es-MX"/>
         </w:rPr>
-        <w:lastRenderedPageBreak/>
         <w:t xml:space="preserve">Para cargar los cambios de nuevo </w:t>
       </w:r>
     </w:p>
@@ -3784,20 +4593,7 @@
           <w:lang w:val="es-MX"/>
         </w:rPr>
         <w:tab/>
-      </w:r>
-      <w:proofErr w:type="spellStart"/>
-      <w:r>
-        <w:rPr>
-          <w:lang w:val="es-MX"/>
-        </w:rPr>
-        <w:t>Git</w:t>
-      </w:r>
-      <w:proofErr w:type="spellEnd"/>
-      <w:r>
-        <w:rPr>
-          <w:lang w:val="es-MX"/>
-        </w:rPr>
-        <w:t xml:space="preserve"> status para ver los cambios y los archivos</w:t>
+        <w:t>Git status para ver los cambios y los archivos</w:t>
       </w:r>
     </w:p>
     <w:p>
@@ -3818,23 +4614,9 @@
           <w:lang w:val="es-MX"/>
         </w:rPr>
         <w:tab/>
-      </w:r>
-      <w:proofErr w:type="spellStart"/>
-      <w:r>
-        <w:rPr>
-          <w:lang w:val="es-MX"/>
-        </w:rPr>
-        <w:t>Git</w:t>
-      </w:r>
-      <w:proofErr w:type="spellEnd"/>
-      <w:r>
-        <w:rPr>
-          <w:lang w:val="es-MX"/>
-        </w:rPr>
-        <w:t xml:space="preserve"> </w:t>
-      </w:r>
-      <w:proofErr w:type="spellStart"/>
-      <w:proofErr w:type="gramStart"/>
+        <w:t xml:space="preserve">Git </w:t>
+      </w:r>
+      <w:proofErr w:type="spellStart"/>
       <w:r>
         <w:rPr>
           <w:lang w:val="es-MX"/>
@@ -3846,28 +4628,7 @@
         <w:rPr>
           <w:lang w:val="es-MX"/>
         </w:rPr>
-        <w:t xml:space="preserve"> .</w:t>
-      </w:r>
-      <w:proofErr w:type="gramEnd"/>
-      <w:r>
-        <w:rPr>
-          <w:lang w:val="es-MX"/>
-        </w:rPr>
-        <w:t xml:space="preserve"> </w:t>
-      </w:r>
-      <w:proofErr w:type="gramStart"/>
-      <w:r>
-        <w:rPr>
-          <w:lang w:val="es-MX"/>
-        </w:rPr>
-        <w:t>para</w:t>
-      </w:r>
-      <w:proofErr w:type="gramEnd"/>
-      <w:r>
-        <w:rPr>
-          <w:lang w:val="es-MX"/>
-        </w:rPr>
-        <w:t xml:space="preserve"> agregar los archivos </w:t>
+        <w:t xml:space="preserve"> . para agregar los archivos </w:t>
       </w:r>
     </w:p>
     <w:p>
@@ -3888,20 +4649,7 @@
           <w:lang w:val="es-MX"/>
         </w:rPr>
         <w:tab/>
-      </w:r>
-      <w:proofErr w:type="spellStart"/>
-      <w:r>
-        <w:rPr>
-          <w:lang w:val="es-MX"/>
-        </w:rPr>
-        <w:t>Git</w:t>
-      </w:r>
-      <w:proofErr w:type="spellEnd"/>
-      <w:r>
-        <w:rPr>
-          <w:lang w:val="es-MX"/>
-        </w:rPr>
-        <w:t xml:space="preserve"> </w:t>
+        <w:t xml:space="preserve">Git </w:t>
       </w:r>
       <w:proofErr w:type="spellStart"/>
       <w:r>
@@ -3936,20 +4684,7 @@
           <w:lang w:val="es-MX"/>
         </w:rPr>
         <w:tab/>
-      </w:r>
-      <w:proofErr w:type="spellStart"/>
-      <w:r>
-        <w:rPr>
-          <w:lang w:val="es-MX"/>
-        </w:rPr>
-        <w:t>Git</w:t>
-      </w:r>
-      <w:proofErr w:type="spellEnd"/>
-      <w:r>
-        <w:rPr>
-          <w:lang w:val="es-MX"/>
-        </w:rPr>
-        <w:t xml:space="preserve"> </w:t>
+        <w:t xml:space="preserve">Git </w:t>
       </w:r>
       <w:proofErr w:type="spellStart"/>
       <w:r>
@@ -4096,8 +4831,9 @@
           <w:noProof/>
           <w:lang w:eastAsia="es-CO"/>
         </w:rPr>
+        <w:lastRenderedPageBreak/>
         <w:drawing>
-          <wp:inline distT="0" distB="0" distL="0" distR="0" wp14:anchorId="36F5B783" wp14:editId="62F08C14">
+          <wp:inline distT="0" distB="0" distL="0" distR="0" wp14:anchorId="05B79A10" wp14:editId="6F9DFF4C">
             <wp:extent cx="5612130" cy="3394710"/>
             <wp:effectExtent l="0" t="0" r="7620" b="0"/>
             <wp:docPr id="27" name="Imagen 27"/>
@@ -4145,9 +4881,8 @@
           <w:noProof/>
           <w:lang w:eastAsia="es-CO"/>
         </w:rPr>
-        <w:lastRenderedPageBreak/>
         <w:drawing>
-          <wp:inline distT="0" distB="0" distL="0" distR="0" wp14:anchorId="4993E133" wp14:editId="71C1F72C">
+          <wp:inline distT="0" distB="0" distL="0" distR="0" wp14:anchorId="1B57FC40" wp14:editId="1974DD9F">
             <wp:extent cx="5612130" cy="2864485"/>
             <wp:effectExtent l="0" t="0" r="7620" b="0"/>
             <wp:docPr id="28" name="Imagen 28"/>
@@ -4203,8 +4938,9 @@
           <w:noProof/>
           <w:lang w:eastAsia="es-CO"/>
         </w:rPr>
+        <w:lastRenderedPageBreak/>
         <w:drawing>
-          <wp:inline distT="0" distB="0" distL="0" distR="0" wp14:anchorId="35DE3D1F" wp14:editId="7757EC30">
+          <wp:inline distT="0" distB="0" distL="0" distR="0" wp14:anchorId="3366E358" wp14:editId="0D2C84DB">
             <wp:extent cx="5612130" cy="2847975"/>
             <wp:effectExtent l="0" t="0" r="7620" b="9525"/>
             <wp:docPr id="29" name="Imagen 29"/>
@@ -4252,9 +4988,8 @@
           <w:noProof/>
           <w:lang w:eastAsia="es-CO"/>
         </w:rPr>
-        <w:lastRenderedPageBreak/>
         <w:drawing>
-          <wp:inline distT="0" distB="0" distL="0" distR="0" wp14:anchorId="1ECD4D56" wp14:editId="7522DDFF">
+          <wp:inline distT="0" distB="0" distL="0" distR="0" wp14:anchorId="7FF18FE2" wp14:editId="7129D87F">
             <wp:extent cx="5612130" cy="3413125"/>
             <wp:effectExtent l="0" t="0" r="7620" b="0"/>
             <wp:docPr id="30" name="Imagen 30"/>
@@ -4309,8 +5044,8 @@
 </file>
 
 <file path=word/numbering.xml><?xml version="1.0" encoding="utf-8"?>
-<w:numbering xmlns:wpc="http://schemas.microsoft.com/office/word/2010/wordprocessingCanvas" xmlns:mc="http://schemas.openxmlformats.org/markup-compatibility/2006" xmlns:o="urn:schemas-microsoft-com:office:office" xmlns:r="http://schemas.openxmlformats.org/officeDocument/2006/relationships" xmlns:m="http://schemas.openxmlformats.org/officeDocument/2006/math" xmlns:v="urn:schemas-microsoft-com:vml" xmlns:wp14="http://schemas.microsoft.com/office/word/2010/wordprocessingDrawing" xmlns:wp="http://schemas.openxmlformats.org/drawingml/2006/wordprocessingDrawing" xmlns:w10="urn:schemas-microsoft-com:office:word" xmlns:w="http://schemas.openxmlformats.org/wordprocessingml/2006/main" xmlns:w14="http://schemas.microsoft.com/office/word/2010/wordml" xmlns:wpg="http://schemas.microsoft.com/office/word/2010/wordprocessingGroup" xmlns:wpi="http://schemas.microsoft.com/office/word/2010/wordprocessingInk" xmlns:wne="http://schemas.microsoft.com/office/word/2006/wordml" xmlns:wps="http://schemas.microsoft.com/office/word/2010/wordprocessingShape" mc:Ignorable="w14 wp14">
-  <w:abstractNum w:abstractNumId="0">
+<w:numbering xmlns:wpc="http://schemas.microsoft.com/office/word/2010/wordprocessingCanvas" xmlns:cx="http://schemas.microsoft.com/office/drawing/2014/chartex" xmlns:cx1="http://schemas.microsoft.com/office/drawing/2015/9/8/chartex" xmlns:cx2="http://schemas.microsoft.com/office/drawing/2015/10/21/chartex" xmlns:cx3="http://schemas.microsoft.com/office/drawing/2016/5/9/chartex" xmlns:cx4="http://schemas.microsoft.com/office/drawing/2016/5/10/chartex" xmlns:cx5="http://schemas.microsoft.com/office/drawing/2016/5/11/chartex" xmlns:cx6="http://schemas.microsoft.com/office/drawing/2016/5/12/chartex" xmlns:cx7="http://schemas.microsoft.com/office/drawing/2016/5/13/chartex" xmlns:cx8="http://schemas.microsoft.com/office/drawing/2016/5/14/chartex" xmlns:mc="http://schemas.openxmlformats.org/markup-compatibility/2006" xmlns:aink="http://schemas.microsoft.com/office/drawing/2016/ink" xmlns:am3d="http://schemas.microsoft.com/office/drawing/2017/model3d" xmlns:o="urn:schemas-microsoft-com:office:office" xmlns:oel="http://schemas.microsoft.com/office/2019/extlst" xmlns:r="http://schemas.openxmlformats.org/officeDocument/2006/relationships" xmlns:m="http://schemas.openxmlformats.org/officeDocument/2006/math" xmlns:v="urn:schemas-microsoft-com:vml" xmlns:wp14="http://schemas.microsoft.com/office/word/2010/wordprocessingDrawing" xmlns:wp="http://schemas.openxmlformats.org/drawingml/2006/wordprocessingDrawing" xmlns:w10="urn:schemas-microsoft-com:office:word" xmlns:w="http://schemas.openxmlformats.org/wordprocessingml/2006/main" xmlns:w14="http://schemas.microsoft.com/office/word/2010/wordml" xmlns:w15="http://schemas.microsoft.com/office/word/2012/wordml" xmlns:w16cex="http://schemas.microsoft.com/office/word/2018/wordml/cex" xmlns:w16cid="http://schemas.microsoft.com/office/word/2016/wordml/cid" xmlns:w16="http://schemas.microsoft.com/office/word/2018/wordml" xmlns:w16du="http://schemas.microsoft.com/office/word/2023/wordml/word16du" xmlns:w16sdtdh="http://schemas.microsoft.com/office/word/2020/wordml/sdtdatahash" xmlns:w16se="http://schemas.microsoft.com/office/word/2015/wordml/symex" xmlns:wpg="http://schemas.microsoft.com/office/word/2010/wordprocessingGroup" xmlns:wpi="http://schemas.microsoft.com/office/word/2010/wordprocessingInk" xmlns:wne="http://schemas.microsoft.com/office/word/2006/wordml" xmlns:wps="http://schemas.microsoft.com/office/word/2010/wordprocessingShape" mc:Ignorable="w14 w15 w16se w16cid w16 w16cex w16sdtdh w16du wp14">
+  <w:abstractNum w:abstractNumId="0" w15:restartNumberingAfterBreak="0">
     <w:nsid w:val="10787BC8"/>
     <w:multiLevelType w:val="hybridMultilevel"/>
     <w:tmpl w:val="217AC4B2"/>
@@ -4399,7 +5134,7 @@
       </w:pPr>
     </w:lvl>
   </w:abstractNum>
-  <w:abstractNum w:abstractNumId="1">
+  <w:abstractNum w:abstractNumId="1" w15:restartNumberingAfterBreak="0">
     <w:nsid w:val="10C20B67"/>
     <w:multiLevelType w:val="hybridMultilevel"/>
     <w:tmpl w:val="217AC4B2"/>
@@ -4488,7 +5223,7 @@
       </w:pPr>
     </w:lvl>
   </w:abstractNum>
-  <w:abstractNum w:abstractNumId="2">
+  <w:abstractNum w:abstractNumId="2" w15:restartNumberingAfterBreak="0">
     <w:nsid w:val="27FC2766"/>
     <w:multiLevelType w:val="hybridMultilevel"/>
     <w:tmpl w:val="217AC4B2"/>
@@ -4577,7 +5312,7 @@
       </w:pPr>
     </w:lvl>
   </w:abstractNum>
-  <w:abstractNum w:abstractNumId="3">
+  <w:abstractNum w:abstractNumId="3" w15:restartNumberingAfterBreak="0">
     <w:nsid w:val="2A180321"/>
     <w:multiLevelType w:val="hybridMultilevel"/>
     <w:tmpl w:val="217AC4B2"/>
@@ -4666,7 +5401,7 @@
       </w:pPr>
     </w:lvl>
   </w:abstractNum>
-  <w:abstractNum w:abstractNumId="4">
+  <w:abstractNum w:abstractNumId="4" w15:restartNumberingAfterBreak="0">
     <w:nsid w:val="2FBF7886"/>
     <w:multiLevelType w:val="hybridMultilevel"/>
     <w:tmpl w:val="217AC4B2"/>
@@ -4755,7 +5490,7 @@
       </w:pPr>
     </w:lvl>
   </w:abstractNum>
-  <w:abstractNum w:abstractNumId="5">
+  <w:abstractNum w:abstractNumId="5" w15:restartNumberingAfterBreak="0">
     <w:nsid w:val="39A52403"/>
     <w:multiLevelType w:val="hybridMultilevel"/>
     <w:tmpl w:val="217AC4B2"/>
@@ -4844,7 +5579,7 @@
       </w:pPr>
     </w:lvl>
   </w:abstractNum>
-  <w:abstractNum w:abstractNumId="6">
+  <w:abstractNum w:abstractNumId="6" w15:restartNumberingAfterBreak="0">
     <w:nsid w:val="3DE00DF1"/>
     <w:multiLevelType w:val="hybridMultilevel"/>
     <w:tmpl w:val="217AC4B2"/>
@@ -4933,7 +5668,7 @@
       </w:pPr>
     </w:lvl>
   </w:abstractNum>
-  <w:abstractNum w:abstractNumId="7">
+  <w:abstractNum w:abstractNumId="7" w15:restartNumberingAfterBreak="0">
     <w:nsid w:val="5B673DB2"/>
     <w:multiLevelType w:val="hybridMultilevel"/>
     <w:tmpl w:val="217AC4B2"/>
@@ -5022,7 +5757,7 @@
       </w:pPr>
     </w:lvl>
   </w:abstractNum>
-  <w:abstractNum w:abstractNumId="8">
+  <w:abstractNum w:abstractNumId="8" w15:restartNumberingAfterBreak="0">
     <w:nsid w:val="6D743F72"/>
     <w:multiLevelType w:val="hybridMultilevel"/>
     <w:tmpl w:val="217AC4B2"/>
@@ -5111,7 +5846,7 @@
       </w:pPr>
     </w:lvl>
   </w:abstractNum>
-  <w:abstractNum w:abstractNumId="9">
+  <w:abstractNum w:abstractNumId="9" w15:restartNumberingAfterBreak="0">
     <w:nsid w:val="6DAB0B3F"/>
     <w:multiLevelType w:val="hybridMultilevel"/>
     <w:tmpl w:val="217AC4B2"/>
@@ -5200,41 +5935,41 @@
       </w:pPr>
     </w:lvl>
   </w:abstractNum>
-  <w:num w:numId="1">
+  <w:num w:numId="1" w16cid:durableId="146676201">
     <w:abstractNumId w:val="0"/>
   </w:num>
-  <w:num w:numId="2">
+  <w:num w:numId="2" w16cid:durableId="1810588300">
     <w:abstractNumId w:val="6"/>
   </w:num>
-  <w:num w:numId="3">
+  <w:num w:numId="3" w16cid:durableId="1875771991">
     <w:abstractNumId w:val="8"/>
   </w:num>
-  <w:num w:numId="4">
+  <w:num w:numId="4" w16cid:durableId="1688172988">
     <w:abstractNumId w:val="5"/>
   </w:num>
-  <w:num w:numId="5">
+  <w:num w:numId="5" w16cid:durableId="424376808">
     <w:abstractNumId w:val="7"/>
   </w:num>
-  <w:num w:numId="6">
+  <w:num w:numId="6" w16cid:durableId="1209218341">
     <w:abstractNumId w:val="2"/>
   </w:num>
-  <w:num w:numId="7">
+  <w:num w:numId="7" w16cid:durableId="1798375195">
     <w:abstractNumId w:val="3"/>
   </w:num>
-  <w:num w:numId="8">
+  <w:num w:numId="8" w16cid:durableId="1147625528">
     <w:abstractNumId w:val="1"/>
   </w:num>
-  <w:num w:numId="9">
+  <w:num w:numId="9" w16cid:durableId="1845431781">
     <w:abstractNumId w:val="4"/>
   </w:num>
-  <w:num w:numId="10">
+  <w:num w:numId="10" w16cid:durableId="962032362">
     <w:abstractNumId w:val="9"/>
   </w:num>
 </w:numbering>
 </file>
 
 <file path=word/styles.xml><?xml version="1.0" encoding="utf-8"?>
-<w:styles xmlns:mc="http://schemas.openxmlformats.org/markup-compatibility/2006" xmlns:r="http://schemas.openxmlformats.org/officeDocument/2006/relationships" xmlns:w="http://schemas.openxmlformats.org/wordprocessingml/2006/main" xmlns:w14="http://schemas.microsoft.com/office/word/2010/wordml" mc:Ignorable="w14">
+<w:styles xmlns:mc="http://schemas.openxmlformats.org/markup-compatibility/2006" xmlns:r="http://schemas.openxmlformats.org/officeDocument/2006/relationships" xmlns:w="http://schemas.openxmlformats.org/wordprocessingml/2006/main" xmlns:w14="http://schemas.microsoft.com/office/word/2010/wordml" xmlns:w15="http://schemas.microsoft.com/office/word/2012/wordml" xmlns:w16cex="http://schemas.microsoft.com/office/word/2018/wordml/cex" xmlns:w16cid="http://schemas.microsoft.com/office/word/2016/wordml/cid" xmlns:w16="http://schemas.microsoft.com/office/word/2018/wordml" xmlns:w16du="http://schemas.microsoft.com/office/word/2023/wordml/word16du" xmlns:w16sdtdh="http://schemas.microsoft.com/office/word/2020/wordml/sdtdatahash" xmlns:w16se="http://schemas.microsoft.com/office/word/2015/wordml/symex" mc:Ignorable="w14 w15 w16se w16cid w16 w16cex w16sdtdh w16du">
   <w:docDefaults>
     <w:rPrDefault>
       <w:rPr>
@@ -5250,144 +5985,383 @@
       </w:pPr>
     </w:pPrDefault>
   </w:docDefaults>
-  <w:latentStyles w:defLockedState="0" w:defUIPriority="99" w:defSemiHidden="1" w:defUnhideWhenUsed="1" w:defQFormat="0" w:count="267">
-    <w:lsdException w:name="Normal" w:semiHidden="0" w:uiPriority="0" w:unhideWhenUsed="0" w:qFormat="1"/>
-    <w:lsdException w:name="heading 1" w:semiHidden="0" w:uiPriority="9" w:unhideWhenUsed="0" w:qFormat="1"/>
-    <w:lsdException w:name="heading 2" w:uiPriority="9" w:qFormat="1"/>
-    <w:lsdException w:name="heading 3" w:uiPriority="9" w:qFormat="1"/>
-    <w:lsdException w:name="heading 4" w:uiPriority="9" w:qFormat="1"/>
-    <w:lsdException w:name="heading 5" w:uiPriority="9" w:qFormat="1"/>
-    <w:lsdException w:name="heading 6" w:uiPriority="9" w:qFormat="1"/>
-    <w:lsdException w:name="heading 7" w:uiPriority="9" w:qFormat="1"/>
-    <w:lsdException w:name="heading 8" w:uiPriority="9" w:qFormat="1"/>
-    <w:lsdException w:name="heading 9" w:uiPriority="9" w:qFormat="1"/>
-    <w:lsdException w:name="toc 1" w:uiPriority="39"/>
-    <w:lsdException w:name="toc 2" w:uiPriority="39"/>
-    <w:lsdException w:name="toc 3" w:uiPriority="39"/>
-    <w:lsdException w:name="toc 4" w:uiPriority="39"/>
-    <w:lsdException w:name="toc 5" w:uiPriority="39"/>
-    <w:lsdException w:name="toc 6" w:uiPriority="39"/>
-    <w:lsdException w:name="toc 7" w:uiPriority="39"/>
-    <w:lsdException w:name="toc 8" w:uiPriority="39"/>
-    <w:lsdException w:name="toc 9" w:uiPriority="39"/>
-    <w:lsdException w:name="caption" w:uiPriority="35" w:qFormat="1"/>
-    <w:lsdException w:name="Title" w:semiHidden="0" w:uiPriority="10" w:unhideWhenUsed="0" w:qFormat="1"/>
-    <w:lsdException w:name="Default Paragraph Font" w:uiPriority="1"/>
-    <w:lsdException w:name="Subtitle" w:semiHidden="0" w:uiPriority="11" w:unhideWhenUsed="0" w:qFormat="1"/>
-    <w:lsdException w:name="Strong" w:semiHidden="0" w:uiPriority="22" w:unhideWhenUsed="0" w:qFormat="1"/>
-    <w:lsdException w:name="Emphasis" w:semiHidden="0" w:uiPriority="20" w:unhideWhenUsed="0" w:qFormat="1"/>
-    <w:lsdException w:name="Table Grid" w:semiHidden="0" w:uiPriority="59" w:unhideWhenUsed="0"/>
-    <w:lsdException w:name="Placeholder Text" w:unhideWhenUsed="0"/>
-    <w:lsdException w:name="No Spacing" w:semiHidden="0" w:uiPriority="1" w:unhideWhenUsed="0" w:qFormat="1"/>
-    <w:lsdException w:name="Light Shading" w:semiHidden="0" w:uiPriority="60" w:unhideWhenUsed="0"/>
-    <w:lsdException w:name="Light List" w:semiHidden="0" w:uiPriority="61" w:unhideWhenUsed="0"/>
-    <w:lsdException w:name="Light Grid" w:semiHidden="0" w:uiPriority="62" w:unhideWhenUsed="0"/>
-    <w:lsdException w:name="Medium Shading 1" w:semiHidden="0" w:uiPriority="63" w:unhideWhenUsed="0"/>
-    <w:lsdException w:name="Medium Shading 2" w:semiHidden="0" w:uiPriority="64" w:unhideWhenUsed="0"/>
-    <w:lsdException w:name="Medium List 1" w:semiHidden="0" w:uiPriority="65" w:unhideWhenUsed="0"/>
-    <w:lsdException w:name="Medium List 2" w:semiHidden="0" w:uiPriority="66" w:unhideWhenUsed="0"/>
-    <w:lsdException w:name="Medium Grid 1" w:semiHidden="0" w:uiPriority="67" w:unhideWhenUsed="0"/>
-    <w:lsdException w:name="Medium Grid 2" w:semiHidden="0" w:uiPriority="68" w:unhideWhenUsed="0"/>
-    <w:lsdException w:name="Medium Grid 3" w:semiHidden="0" w:uiPriority="69" w:unhideWhenUsed="0"/>
-    <w:lsdException w:name="Dark List" w:semiHidden="0" w:uiPriority="70" w:unhideWhenUsed="0"/>
-    <w:lsdException w:name="Colorful Shading" w:semiHidden="0" w:uiPriority="71" w:unhideWhenUsed="0"/>
-    <w:lsdException w:name="Colorful List" w:semiHidden="0" w:uiPriority="72" w:unhideWhenUsed="0"/>
-    <w:lsdException w:name="Colorful Grid" w:semiHidden="0" w:uiPriority="73" w:unhideWhenUsed="0"/>
-    <w:lsdException w:name="Light Shading Accent 1" w:semiHidden="0" w:uiPriority="60" w:unhideWhenUsed="0"/>
-    <w:lsdException w:name="Light List Accent 1" w:semiHidden="0" w:uiPriority="61" w:unhideWhenUsed="0"/>
-    <w:lsdException w:name="Light Grid Accent 1" w:semiHidden="0" w:uiPriority="62" w:unhideWhenUsed="0"/>
-    <w:lsdException w:name="Medium Shading 1 Accent 1" w:semiHidden="0" w:uiPriority="63" w:unhideWhenUsed="0"/>
-    <w:lsdException w:name="Medium Shading 2 Accent 1" w:semiHidden="0" w:uiPriority="64" w:unhideWhenUsed="0"/>
-    <w:lsdException w:name="Medium List 1 Accent 1" w:semiHidden="0" w:uiPriority="65" w:unhideWhenUsed="0"/>
-    <w:lsdException w:name="Revision" w:unhideWhenUsed="0"/>
-    <w:lsdException w:name="List Paragraph" w:semiHidden="0" w:uiPriority="34" w:unhideWhenUsed="0" w:qFormat="1"/>
-    <w:lsdException w:name="Quote" w:semiHidden="0" w:uiPriority="29" w:unhideWhenUsed="0" w:qFormat="1"/>
-    <w:lsdException w:name="Intense Quote" w:semiHidden="0" w:uiPriority="30" w:unhideWhenUsed="0" w:qFormat="1"/>
-    <w:lsdException w:name="Medium List 2 Accent 1" w:semiHidden="0" w:uiPriority="66" w:unhideWhenUsed="0"/>
-    <w:lsdException w:name="Medium Grid 1 Accent 1" w:semiHidden="0" w:uiPriority="67" w:unhideWhenUsed="0"/>
-    <w:lsdException w:name="Medium Grid 2 Accent 1" w:semiHidden="0" w:uiPriority="68" w:unhideWhenUsed="0"/>
-    <w:lsdException w:name="Medium Grid 3 Accent 1" w:semiHidden="0" w:uiPriority="69" w:unhideWhenUsed="0"/>
-    <w:lsdException w:name="Dark List Accent 1" w:semiHidden="0" w:uiPriority="70" w:unhideWhenUsed="0"/>
-    <w:lsdException w:name="Colorful Shading Accent 1" w:semiHidden="0" w:uiPriority="71" w:unhideWhenUsed="0"/>
-    <w:lsdException w:name="Colorful List Accent 1" w:semiHidden="0" w:uiPriority="72" w:unhideWhenUsed="0"/>
-    <w:lsdException w:name="Colorful Grid Accent 1" w:semiHidden="0" w:uiPriority="73" w:unhideWhenUsed="0"/>
-    <w:lsdException w:name="Light Shading Accent 2" w:semiHidden="0" w:uiPriority="60" w:unhideWhenUsed="0"/>
-    <w:lsdException w:name="Light List Accent 2" w:semiHidden="0" w:uiPriority="61" w:unhideWhenUsed="0"/>
-    <w:lsdException w:name="Light Grid Accent 2" w:semiHidden="0" w:uiPriority="62" w:unhideWhenUsed="0"/>
-    <w:lsdException w:name="Medium Shading 1 Accent 2" w:semiHidden="0" w:uiPriority="63" w:unhideWhenUsed="0"/>
-    <w:lsdException w:name="Medium Shading 2 Accent 2" w:semiHidden="0" w:uiPriority="64" w:unhideWhenUsed="0"/>
-    <w:lsdException w:name="Medium List 1 Accent 2" w:semiHidden="0" w:uiPriority="65" w:unhideWhenUsed="0"/>
-    <w:lsdException w:name="Medium List 2 Accent 2" w:semiHidden="0" w:uiPriority="66" w:unhideWhenUsed="0"/>
-    <w:lsdException w:name="Medium Grid 1 Accent 2" w:semiHidden="0" w:uiPriority="67" w:unhideWhenUsed="0"/>
-    <w:lsdException w:name="Medium Grid 2 Accent 2" w:semiHidden="0" w:uiPriority="68" w:unhideWhenUsed="0"/>
-    <w:lsdException w:name="Medium Grid 3 Accent 2" w:semiHidden="0" w:uiPriority="69" w:unhideWhenUsed="0"/>
-    <w:lsdException w:name="Dark List Accent 2" w:semiHidden="0" w:uiPriority="70" w:unhideWhenUsed="0"/>
-    <w:lsdException w:name="Colorful Shading Accent 2" w:semiHidden="0" w:uiPriority="71" w:unhideWhenUsed="0"/>
-    <w:lsdException w:name="Colorful List Accent 2" w:semiHidden="0" w:uiPriority="72" w:unhideWhenUsed="0"/>
-    <w:lsdException w:name="Colorful Grid Accent 2" w:semiHidden="0" w:uiPriority="73" w:unhideWhenUsed="0"/>
-    <w:lsdException w:name="Light Shading Accent 3" w:semiHidden="0" w:uiPriority="60" w:unhideWhenUsed="0"/>
-    <w:lsdException w:name="Light List Accent 3" w:semiHidden="0" w:uiPriority="61" w:unhideWhenUsed="0"/>
-    <w:lsdException w:name="Light Grid Accent 3" w:semiHidden="0" w:uiPriority="62" w:unhideWhenUsed="0"/>
-    <w:lsdException w:name="Medium Shading 1 Accent 3" w:semiHidden="0" w:uiPriority="63" w:unhideWhenUsed="0"/>
-    <w:lsdException w:name="Medium Shading 2 Accent 3" w:semiHidden="0" w:uiPriority="64" w:unhideWhenUsed="0"/>
-    <w:lsdException w:name="Medium List 1 Accent 3" w:semiHidden="0" w:uiPriority="65" w:unhideWhenUsed="0"/>
-    <w:lsdException w:name="Medium List 2 Accent 3" w:semiHidden="0" w:uiPriority="66" w:unhideWhenUsed="0"/>
-    <w:lsdException w:name="Medium Grid 1 Accent 3" w:semiHidden="0" w:uiPriority="67" w:unhideWhenUsed="0"/>
-    <w:lsdException w:name="Medium Grid 2 Accent 3" w:semiHidden="0" w:uiPriority="68" w:unhideWhenUsed="0"/>
-    <w:lsdException w:name="Medium Grid 3 Accent 3" w:semiHidden="0" w:uiPriority="69" w:unhideWhenUsed="0"/>
-    <w:lsdException w:name="Dark List Accent 3" w:semiHidden="0" w:uiPriority="70" w:unhideWhenUsed="0"/>
-    <w:lsdException w:name="Colorful Shading Accent 3" w:semiHidden="0" w:uiPriority="71" w:unhideWhenUsed="0"/>
-    <w:lsdException w:name="Colorful List Accent 3" w:semiHidden="0" w:uiPriority="72" w:unhideWhenUsed="0"/>
-    <w:lsdException w:name="Colorful Grid Accent 3" w:semiHidden="0" w:uiPriority="73" w:unhideWhenUsed="0"/>
-    <w:lsdException w:name="Light Shading Accent 4" w:semiHidden="0" w:uiPriority="60" w:unhideWhenUsed="0"/>
-    <w:lsdException w:name="Light List Accent 4" w:semiHidden="0" w:uiPriority="61" w:unhideWhenUsed="0"/>
-    <w:lsdException w:name="Light Grid Accent 4" w:semiHidden="0" w:uiPriority="62" w:unhideWhenUsed="0"/>
-    <w:lsdException w:name="Medium Shading 1 Accent 4" w:semiHidden="0" w:uiPriority="63" w:unhideWhenUsed="0"/>
-    <w:lsdException w:name="Medium Shading 2 Accent 4" w:semiHidden="0" w:uiPriority="64" w:unhideWhenUsed="0"/>
-    <w:lsdException w:name="Medium List 1 Accent 4" w:semiHidden="0" w:uiPriority="65" w:unhideWhenUsed="0"/>
-    <w:lsdException w:name="Medium List 2 Accent 4" w:semiHidden="0" w:uiPriority="66" w:unhideWhenUsed="0"/>
-    <w:lsdException w:name="Medium Grid 1 Accent 4" w:semiHidden="0" w:uiPriority="67" w:unhideWhenUsed="0"/>
-    <w:lsdException w:name="Medium Grid 2 Accent 4" w:semiHidden="0" w:uiPriority="68" w:unhideWhenUsed="0"/>
-    <w:lsdException w:name="Medium Grid 3 Accent 4" w:semiHidden="0" w:uiPriority="69" w:unhideWhenUsed="0"/>
-    <w:lsdException w:name="Dark List Accent 4" w:semiHidden="0" w:uiPriority="70" w:unhideWhenUsed="0"/>
-    <w:lsdException w:name="Colorful Shading Accent 4" w:semiHidden="0" w:uiPriority="71" w:unhideWhenUsed="0"/>
-    <w:lsdException w:name="Colorful List Accent 4" w:semiHidden="0" w:uiPriority="72" w:unhideWhenUsed="0"/>
-    <w:lsdException w:name="Colorful Grid Accent 4" w:semiHidden="0" w:uiPriority="73" w:unhideWhenUsed="0"/>
-    <w:lsdException w:name="Light Shading Accent 5" w:semiHidden="0" w:uiPriority="60" w:unhideWhenUsed="0"/>
-    <w:lsdException w:name="Light List Accent 5" w:semiHidden="0" w:uiPriority="61" w:unhideWhenUsed="0"/>
-    <w:lsdException w:name="Light Grid Accent 5" w:semiHidden="0" w:uiPriority="62" w:unhideWhenUsed="0"/>
-    <w:lsdException w:name="Medium Shading 1 Accent 5" w:semiHidden="0" w:uiPriority="63" w:unhideWhenUsed="0"/>
-    <w:lsdException w:name="Medium Shading 2 Accent 5" w:semiHidden="0" w:uiPriority="64" w:unhideWhenUsed="0"/>
-    <w:lsdException w:name="Medium List 1 Accent 5" w:semiHidden="0" w:uiPriority="65" w:unhideWhenUsed="0"/>
-    <w:lsdException w:name="Medium List 2 Accent 5" w:semiHidden="0" w:uiPriority="66" w:unhideWhenUsed="0"/>
-    <w:lsdException w:name="Medium Grid 1 Accent 5" w:semiHidden="0" w:uiPriority="67" w:unhideWhenUsed="0"/>
-    <w:lsdException w:name="Medium Grid 2 Accent 5" w:semiHidden="0" w:uiPriority="68" w:unhideWhenUsed="0"/>
-    <w:lsdException w:name="Medium Grid 3 Accent 5" w:semiHidden="0" w:uiPriority="69" w:unhideWhenUsed="0"/>
-    <w:lsdException w:name="Dark List Accent 5" w:semiHidden="0" w:uiPriority="70" w:unhideWhenUsed="0"/>
-    <w:lsdException w:name="Colorful Shading Accent 5" w:semiHidden="0" w:uiPriority="71" w:unhideWhenUsed="0"/>
-    <w:lsdException w:name="Colorful List Accent 5" w:semiHidden="0" w:uiPriority="72" w:unhideWhenUsed="0"/>
-    <w:lsdException w:name="Colorful Grid Accent 5" w:semiHidden="0" w:uiPriority="73" w:unhideWhenUsed="0"/>
-    <w:lsdException w:name="Light Shading Accent 6" w:semiHidden="0" w:uiPriority="60" w:unhideWhenUsed="0"/>
-    <w:lsdException w:name="Light List Accent 6" w:semiHidden="0" w:uiPriority="61" w:unhideWhenUsed="0"/>
-    <w:lsdException w:name="Light Grid Accent 6" w:semiHidden="0" w:uiPriority="62" w:unhideWhenUsed="0"/>
-    <w:lsdException w:name="Medium Shading 1 Accent 6" w:semiHidden="0" w:uiPriority="63" w:unhideWhenUsed="0"/>
-    <w:lsdException w:name="Medium Shading 2 Accent 6" w:semiHidden="0" w:uiPriority="64" w:unhideWhenUsed="0"/>
-    <w:lsdException w:name="Medium List 1 Accent 6" w:semiHidden="0" w:uiPriority="65" w:unhideWhenUsed="0"/>
-    <w:lsdException w:name="Medium List 2 Accent 6" w:semiHidden="0" w:uiPriority="66" w:unhideWhenUsed="0"/>
-    <w:lsdException w:name="Medium Grid 1 Accent 6" w:semiHidden="0" w:uiPriority="67" w:unhideWhenUsed="0"/>
-    <w:lsdException w:name="Medium Grid 2 Accent 6" w:semiHidden="0" w:uiPriority="68" w:unhideWhenUsed="0"/>
-    <w:lsdException w:name="Medium Grid 3 Accent 6" w:semiHidden="0" w:uiPriority="69" w:unhideWhenUsed="0"/>
-    <w:lsdException w:name="Dark List Accent 6" w:semiHidden="0" w:uiPriority="70" w:unhideWhenUsed="0"/>
-    <w:lsdException w:name="Colorful Shading Accent 6" w:semiHidden="0" w:uiPriority="71" w:unhideWhenUsed="0"/>
-    <w:lsdException w:name="Colorful List Accent 6" w:semiHidden="0" w:uiPriority="72" w:unhideWhenUsed="0"/>
-    <w:lsdException w:name="Colorful Grid Accent 6" w:semiHidden="0" w:uiPriority="73" w:unhideWhenUsed="0"/>
-    <w:lsdException w:name="Subtle Emphasis" w:semiHidden="0" w:uiPriority="19" w:unhideWhenUsed="0" w:qFormat="1"/>
-    <w:lsdException w:name="Intense Emphasis" w:semiHidden="0" w:uiPriority="21" w:unhideWhenUsed="0" w:qFormat="1"/>
-    <w:lsdException w:name="Subtle Reference" w:semiHidden="0" w:uiPriority="31" w:unhideWhenUsed="0" w:qFormat="1"/>
-    <w:lsdException w:name="Intense Reference" w:semiHidden="0" w:uiPriority="32" w:unhideWhenUsed="0" w:qFormat="1"/>
-    <w:lsdException w:name="Book Title" w:semiHidden="0" w:uiPriority="33" w:unhideWhenUsed="0" w:qFormat="1"/>
-    <w:lsdException w:name="Bibliography" w:uiPriority="37"/>
-    <w:lsdException w:name="TOC Heading" w:uiPriority="39" w:qFormat="1"/>
+  <w:latentStyles w:defLockedState="0" w:defUIPriority="99" w:defSemiHidden="0" w:defUnhideWhenUsed="0" w:defQFormat="0" w:count="376">
+    <w:lsdException w:name="Normal" w:uiPriority="0" w:qFormat="1"/>
+    <w:lsdException w:name="heading 1" w:uiPriority="9" w:qFormat="1"/>
+    <w:lsdException w:name="heading 2" w:semiHidden="1" w:uiPriority="9" w:unhideWhenUsed="1" w:qFormat="1"/>
+    <w:lsdException w:name="heading 3" w:semiHidden="1" w:uiPriority="9" w:unhideWhenUsed="1" w:qFormat="1"/>
+    <w:lsdException w:name="heading 4" w:semiHidden="1" w:uiPriority="9" w:unhideWhenUsed="1" w:qFormat="1"/>
+    <w:lsdException w:name="heading 5" w:semiHidden="1" w:uiPriority="9" w:unhideWhenUsed="1" w:qFormat="1"/>
+    <w:lsdException w:name="heading 6" w:semiHidden="1" w:uiPriority="9" w:unhideWhenUsed="1" w:qFormat="1"/>
+    <w:lsdException w:name="heading 7" w:semiHidden="1" w:uiPriority="9" w:unhideWhenUsed="1" w:qFormat="1"/>
+    <w:lsdException w:name="heading 8" w:semiHidden="1" w:uiPriority="9" w:unhideWhenUsed="1" w:qFormat="1"/>
+    <w:lsdException w:name="heading 9" w:semiHidden="1" w:uiPriority="9" w:unhideWhenUsed="1" w:qFormat="1"/>
+    <w:lsdException w:name="index 1" w:semiHidden="1" w:unhideWhenUsed="1"/>
+    <w:lsdException w:name="index 2" w:semiHidden="1" w:unhideWhenUsed="1"/>
+    <w:lsdException w:name="index 3" w:semiHidden="1" w:unhideWhenUsed="1"/>
+    <w:lsdException w:name="index 4" w:semiHidden="1" w:unhideWhenUsed="1"/>
+    <w:lsdException w:name="index 5" w:semiHidden="1" w:unhideWhenUsed="1"/>
+    <w:lsdException w:name="index 6" w:semiHidden="1" w:unhideWhenUsed="1"/>
+    <w:lsdException w:name="index 7" w:semiHidden="1" w:unhideWhenUsed="1"/>
+    <w:lsdException w:name="index 8" w:semiHidden="1" w:unhideWhenUsed="1"/>
+    <w:lsdException w:name="index 9" w:semiHidden="1" w:unhideWhenUsed="1"/>
+    <w:lsdException w:name="toc 1" w:semiHidden="1" w:uiPriority="39" w:unhideWhenUsed="1"/>
+    <w:lsdException w:name="toc 2" w:semiHidden="1" w:uiPriority="39" w:unhideWhenUsed="1"/>
+    <w:lsdException w:name="toc 3" w:semiHidden="1" w:uiPriority="39" w:unhideWhenUsed="1"/>
+    <w:lsdException w:name="toc 4" w:semiHidden="1" w:uiPriority="39" w:unhideWhenUsed="1"/>
+    <w:lsdException w:name="toc 5" w:semiHidden="1" w:uiPriority="39" w:unhideWhenUsed="1"/>
+    <w:lsdException w:name="toc 6" w:semiHidden="1" w:uiPriority="39" w:unhideWhenUsed="1"/>
+    <w:lsdException w:name="toc 7" w:semiHidden="1" w:uiPriority="39" w:unhideWhenUsed="1"/>
+    <w:lsdException w:name="toc 8" w:semiHidden="1" w:uiPriority="39" w:unhideWhenUsed="1"/>
+    <w:lsdException w:name="toc 9" w:semiHidden="1" w:uiPriority="39" w:unhideWhenUsed="1"/>
+    <w:lsdException w:name="Normal Indent" w:semiHidden="1" w:unhideWhenUsed="1"/>
+    <w:lsdException w:name="footnote text" w:semiHidden="1" w:unhideWhenUsed="1"/>
+    <w:lsdException w:name="annotation text" w:semiHidden="1" w:unhideWhenUsed="1"/>
+    <w:lsdException w:name="header" w:semiHidden="1" w:unhideWhenUsed="1"/>
+    <w:lsdException w:name="footer" w:semiHidden="1" w:unhideWhenUsed="1"/>
+    <w:lsdException w:name="index heading" w:semiHidden="1" w:unhideWhenUsed="1"/>
+    <w:lsdException w:name="caption" w:semiHidden="1" w:uiPriority="35" w:unhideWhenUsed="1" w:qFormat="1"/>
+    <w:lsdException w:name="table of figures" w:semiHidden="1" w:unhideWhenUsed="1"/>
+    <w:lsdException w:name="envelope address" w:semiHidden="1" w:unhideWhenUsed="1"/>
+    <w:lsdException w:name="envelope return" w:semiHidden="1" w:unhideWhenUsed="1"/>
+    <w:lsdException w:name="footnote reference" w:semiHidden="1" w:unhideWhenUsed="1"/>
+    <w:lsdException w:name="annotation reference" w:semiHidden="1" w:unhideWhenUsed="1"/>
+    <w:lsdException w:name="line number" w:semiHidden="1" w:unhideWhenUsed="1"/>
+    <w:lsdException w:name="page number" w:semiHidden="1" w:unhideWhenUsed="1"/>
+    <w:lsdException w:name="endnote reference" w:semiHidden="1" w:unhideWhenUsed="1"/>
+    <w:lsdException w:name="endnote text" w:semiHidden="1" w:unhideWhenUsed="1"/>
+    <w:lsdException w:name="table of authorities" w:semiHidden="1" w:unhideWhenUsed="1"/>
+    <w:lsdException w:name="macro" w:semiHidden="1" w:unhideWhenUsed="1"/>
+    <w:lsdException w:name="toa heading" w:semiHidden="1" w:unhideWhenUsed="1"/>
+    <w:lsdException w:name="List" w:semiHidden="1" w:unhideWhenUsed="1"/>
+    <w:lsdException w:name="List Bullet" w:semiHidden="1" w:unhideWhenUsed="1"/>
+    <w:lsdException w:name="List Number" w:semiHidden="1" w:unhideWhenUsed="1"/>
+    <w:lsdException w:name="List 2" w:semiHidden="1" w:unhideWhenUsed="1"/>
+    <w:lsdException w:name="List 3" w:semiHidden="1" w:unhideWhenUsed="1"/>
+    <w:lsdException w:name="List 4" w:semiHidden="1" w:unhideWhenUsed="1"/>
+    <w:lsdException w:name="List 5" w:semiHidden="1" w:unhideWhenUsed="1"/>
+    <w:lsdException w:name="List Bullet 2" w:semiHidden="1" w:unhideWhenUsed="1"/>
+    <w:lsdException w:name="List Bullet 3" w:semiHidden="1" w:unhideWhenUsed="1"/>
+    <w:lsdException w:name="List Bullet 4" w:semiHidden="1" w:unhideWhenUsed="1"/>
+    <w:lsdException w:name="List Bullet 5" w:semiHidden="1" w:unhideWhenUsed="1"/>
+    <w:lsdException w:name="List Number 2" w:semiHidden="1" w:unhideWhenUsed="1"/>
+    <w:lsdException w:name="List Number 3" w:semiHidden="1" w:unhideWhenUsed="1"/>
+    <w:lsdException w:name="List Number 4" w:semiHidden="1" w:unhideWhenUsed="1"/>
+    <w:lsdException w:name="List Number 5" w:semiHidden="1" w:unhideWhenUsed="1"/>
+    <w:lsdException w:name="Title" w:uiPriority="10" w:qFormat="1"/>
+    <w:lsdException w:name="Closing" w:semiHidden="1" w:unhideWhenUsed="1"/>
+    <w:lsdException w:name="Signature" w:semiHidden="1" w:unhideWhenUsed="1"/>
+    <w:lsdException w:name="Default Paragraph Font" w:semiHidden="1" w:uiPriority="1" w:unhideWhenUsed="1"/>
+    <w:lsdException w:name="Body Text" w:semiHidden="1" w:unhideWhenUsed="1"/>
+    <w:lsdException w:name="Body Text Indent" w:semiHidden="1" w:unhideWhenUsed="1"/>
+    <w:lsdException w:name="List Continue" w:semiHidden="1" w:unhideWhenUsed="1"/>
+    <w:lsdException w:name="List Continue 2" w:semiHidden="1" w:unhideWhenUsed="1"/>
+    <w:lsdException w:name="List Continue 3" w:semiHidden="1" w:unhideWhenUsed="1"/>
+    <w:lsdException w:name="List Continue 4" w:semiHidden="1" w:unhideWhenUsed="1"/>
+    <w:lsdException w:name="List Continue 5" w:semiHidden="1" w:unhideWhenUsed="1"/>
+    <w:lsdException w:name="Message Header" w:semiHidden="1" w:unhideWhenUsed="1"/>
+    <w:lsdException w:name="Subtitle" w:uiPriority="11" w:qFormat="1"/>
+    <w:lsdException w:name="Salutation" w:semiHidden="1" w:unhideWhenUsed="1"/>
+    <w:lsdException w:name="Date" w:semiHidden="1" w:unhideWhenUsed="1"/>
+    <w:lsdException w:name="Body Text First Indent" w:semiHidden="1" w:unhideWhenUsed="1"/>
+    <w:lsdException w:name="Body Text First Indent 2" w:semiHidden="1" w:unhideWhenUsed="1"/>
+    <w:lsdException w:name="Note Heading" w:semiHidden="1" w:unhideWhenUsed="1"/>
+    <w:lsdException w:name="Body Text 2" w:semiHidden="1" w:unhideWhenUsed="1"/>
+    <w:lsdException w:name="Body Text 3" w:semiHidden="1" w:unhideWhenUsed="1"/>
+    <w:lsdException w:name="Body Text Indent 2" w:semiHidden="1" w:unhideWhenUsed="1"/>
+    <w:lsdException w:name="Body Text Indent 3" w:semiHidden="1" w:unhideWhenUsed="1"/>
+    <w:lsdException w:name="Block Text" w:semiHidden="1" w:unhideWhenUsed="1"/>
+    <w:lsdException w:name="Hyperlink" w:semiHidden="1" w:unhideWhenUsed="1"/>
+    <w:lsdException w:name="FollowedHyperlink" w:semiHidden="1" w:unhideWhenUsed="1"/>
+    <w:lsdException w:name="Strong" w:uiPriority="22" w:qFormat="1"/>
+    <w:lsdException w:name="Emphasis" w:uiPriority="20" w:qFormat="1"/>
+    <w:lsdException w:name="Document Map" w:semiHidden="1" w:unhideWhenUsed="1"/>
+    <w:lsdException w:name="Plain Text" w:semiHidden="1" w:unhideWhenUsed="1"/>
+    <w:lsdException w:name="E-mail Signature" w:semiHidden="1" w:unhideWhenUsed="1"/>
+    <w:lsdException w:name="HTML Top of Form" w:semiHidden="1" w:unhideWhenUsed="1"/>
+    <w:lsdException w:name="HTML Bottom of Form" w:semiHidden="1" w:unhideWhenUsed="1"/>
+    <w:lsdException w:name="Normal (Web)" w:semiHidden="1" w:unhideWhenUsed="1"/>
+    <w:lsdException w:name="HTML Acronym" w:semiHidden="1" w:unhideWhenUsed="1"/>
+    <w:lsdException w:name="HTML Address" w:semiHidden="1" w:unhideWhenUsed="1"/>
+    <w:lsdException w:name="HTML Cite" w:semiHidden="1" w:unhideWhenUsed="1"/>
+    <w:lsdException w:name="HTML Code" w:semiHidden="1" w:unhideWhenUsed="1"/>
+    <w:lsdException w:name="HTML Definition" w:semiHidden="1" w:unhideWhenUsed="1"/>
+    <w:lsdException w:name="HTML Keyboard" w:semiHidden="1" w:unhideWhenUsed="1"/>
+    <w:lsdException w:name="HTML Preformatted" w:semiHidden="1" w:unhideWhenUsed="1"/>
+    <w:lsdException w:name="HTML Sample" w:semiHidden="1" w:unhideWhenUsed="1"/>
+    <w:lsdException w:name="HTML Typewriter" w:semiHidden="1" w:unhideWhenUsed="1"/>
+    <w:lsdException w:name="HTML Variable" w:semiHidden="1" w:unhideWhenUsed="1"/>
+    <w:lsdException w:name="Normal Table" w:semiHidden="1" w:unhideWhenUsed="1"/>
+    <w:lsdException w:name="annotation subject" w:semiHidden="1" w:unhideWhenUsed="1"/>
+    <w:lsdException w:name="No List" w:semiHidden="1" w:unhideWhenUsed="1"/>
+    <w:lsdException w:name="Outline List 1" w:semiHidden="1" w:unhideWhenUsed="1"/>
+    <w:lsdException w:name="Outline List 2" w:semiHidden="1" w:unhideWhenUsed="1"/>
+    <w:lsdException w:name="Outline List 3" w:semiHidden="1" w:unhideWhenUsed="1"/>
+    <w:lsdException w:name="Table Simple 1" w:semiHidden="1" w:unhideWhenUsed="1"/>
+    <w:lsdException w:name="Table Simple 2" w:semiHidden="1" w:unhideWhenUsed="1"/>
+    <w:lsdException w:name="Table Simple 3" w:semiHidden="1" w:unhideWhenUsed="1"/>
+    <w:lsdException w:name="Table Classic 1" w:semiHidden="1" w:unhideWhenUsed="1"/>
+    <w:lsdException w:name="Table Classic 2" w:semiHidden="1" w:unhideWhenUsed="1"/>
+    <w:lsdException w:name="Table Classic 3" w:semiHidden="1" w:unhideWhenUsed="1"/>
+    <w:lsdException w:name="Table Classic 4" w:semiHidden="1" w:unhideWhenUsed="1"/>
+    <w:lsdException w:name="Table Colorful 1" w:semiHidden="1" w:unhideWhenUsed="1"/>
+    <w:lsdException w:name="Table Colorful 2" w:semiHidden="1" w:unhideWhenUsed="1"/>
+    <w:lsdException w:name="Table Colorful 3" w:semiHidden="1" w:unhideWhenUsed="1"/>
+    <w:lsdException w:name="Table Columns 1" w:semiHidden="1" w:unhideWhenUsed="1"/>
+    <w:lsdException w:name="Table Columns 2" w:semiHidden="1" w:unhideWhenUsed="1"/>
+    <w:lsdException w:name="Table Columns 3" w:semiHidden="1" w:unhideWhenUsed="1"/>
+    <w:lsdException w:name="Table Columns 4" w:semiHidden="1" w:unhideWhenUsed="1"/>
+    <w:lsdException w:name="Table Columns 5" w:semiHidden="1" w:unhideWhenUsed="1"/>
+    <w:lsdException w:name="Table Grid 1" w:semiHidden="1" w:unhideWhenUsed="1"/>
+    <w:lsdException w:name="Table Grid 2" w:semiHidden="1" w:unhideWhenUsed="1"/>
+    <w:lsdException w:name="Table Grid 3" w:semiHidden="1" w:unhideWhenUsed="1"/>
+    <w:lsdException w:name="Table Grid 4" w:semiHidden="1" w:unhideWhenUsed="1"/>
+    <w:lsdException w:name="Table Grid 5" w:semiHidden="1" w:unhideWhenUsed="1"/>
+    <w:lsdException w:name="Table Grid 6" w:semiHidden="1" w:unhideWhenUsed="1"/>
+    <w:lsdException w:name="Table Grid 7" w:semiHidden="1" w:unhideWhenUsed="1"/>
+    <w:lsdException w:name="Table Grid 8" w:semiHidden="1" w:unhideWhenUsed="1"/>
+    <w:lsdException w:name="Table List 1" w:semiHidden="1" w:unhideWhenUsed="1"/>
+    <w:lsdException w:name="Table List 2" w:semiHidden="1" w:unhideWhenUsed="1"/>
+    <w:lsdException w:name="Table List 3" w:semiHidden="1" w:unhideWhenUsed="1"/>
+    <w:lsdException w:name="Table List 4" w:semiHidden="1" w:unhideWhenUsed="1"/>
+    <w:lsdException w:name="Table List 5" w:semiHidden="1" w:unhideWhenUsed="1"/>
+    <w:lsdException w:name="Table List 6" w:semiHidden="1" w:unhideWhenUsed="1"/>
+    <w:lsdException w:name="Table List 7" w:semiHidden="1" w:unhideWhenUsed="1"/>
+    <w:lsdException w:name="Table List 8" w:semiHidden="1" w:unhideWhenUsed="1"/>
+    <w:lsdException w:name="Table 3D effects 1" w:semiHidden="1" w:unhideWhenUsed="1"/>
+    <w:lsdException w:name="Table 3D effects 2" w:semiHidden="1" w:unhideWhenUsed="1"/>
+    <w:lsdException w:name="Table 3D effects 3" w:semiHidden="1" w:unhideWhenUsed="1"/>
+    <w:lsdException w:name="Table Contemporary" w:semiHidden="1" w:unhideWhenUsed="1"/>
+    <w:lsdException w:name="Table Elegant" w:semiHidden="1" w:unhideWhenUsed="1"/>
+    <w:lsdException w:name="Table Professional" w:semiHidden="1" w:unhideWhenUsed="1"/>
+    <w:lsdException w:name="Table Subtle 1" w:semiHidden="1" w:unhideWhenUsed="1"/>
+    <w:lsdException w:name="Table Subtle 2" w:semiHidden="1" w:unhideWhenUsed="1"/>
+    <w:lsdException w:name="Table Web 1" w:semiHidden="1" w:unhideWhenUsed="1"/>
+    <w:lsdException w:name="Table Web 2" w:semiHidden="1" w:unhideWhenUsed="1"/>
+    <w:lsdException w:name="Table Web 3" w:semiHidden="1" w:unhideWhenUsed="1"/>
+    <w:lsdException w:name="Balloon Text" w:semiHidden="1" w:unhideWhenUsed="1"/>
+    <w:lsdException w:name="Table Grid" w:uiPriority="59"/>
+    <w:lsdException w:name="Table Theme" w:semiHidden="1" w:unhideWhenUsed="1"/>
+    <w:lsdException w:name="Placeholder Text" w:semiHidden="1"/>
+    <w:lsdException w:name="No Spacing" w:uiPriority="1" w:qFormat="1"/>
+    <w:lsdException w:name="Light Shading" w:uiPriority="60"/>
+    <w:lsdException w:name="Light List" w:uiPriority="61"/>
+    <w:lsdException w:name="Light Grid" w:uiPriority="62"/>
+    <w:lsdException w:name="Medium Shading 1" w:uiPriority="63"/>
+    <w:lsdException w:name="Medium Shading 2" w:uiPriority="64"/>
+    <w:lsdException w:name="Medium List 1" w:uiPriority="65"/>
+    <w:lsdException w:name="Medium List 2" w:uiPriority="66"/>
+    <w:lsdException w:name="Medium Grid 1" w:uiPriority="67"/>
+    <w:lsdException w:name="Medium Grid 2" w:uiPriority="68"/>
+    <w:lsdException w:name="Medium Grid 3" w:uiPriority="69"/>
+    <w:lsdException w:name="Dark List" w:uiPriority="70"/>
+    <w:lsdException w:name="Colorful Shading" w:uiPriority="71"/>
+    <w:lsdException w:name="Colorful List" w:uiPriority="72"/>
+    <w:lsdException w:name="Colorful Grid" w:uiPriority="73"/>
+    <w:lsdException w:name="Light Shading Accent 1" w:uiPriority="60"/>
+    <w:lsdException w:name="Light List Accent 1" w:uiPriority="61"/>
+    <w:lsdException w:name="Light Grid Accent 1" w:uiPriority="62"/>
+    <w:lsdException w:name="Medium Shading 1 Accent 1" w:uiPriority="63"/>
+    <w:lsdException w:name="Medium Shading 2 Accent 1" w:uiPriority="64"/>
+    <w:lsdException w:name="Medium List 1 Accent 1" w:uiPriority="65"/>
+    <w:lsdException w:name="Revision" w:semiHidden="1"/>
+    <w:lsdException w:name="List Paragraph" w:uiPriority="34" w:qFormat="1"/>
+    <w:lsdException w:name="Quote" w:uiPriority="29" w:qFormat="1"/>
+    <w:lsdException w:name="Intense Quote" w:uiPriority="30" w:qFormat="1"/>
+    <w:lsdException w:name="Medium List 2 Accent 1" w:uiPriority="66"/>
+    <w:lsdException w:name="Medium Grid 1 Accent 1" w:uiPriority="67"/>
+    <w:lsdException w:name="Medium Grid 2 Accent 1" w:uiPriority="68"/>
+    <w:lsdException w:name="Medium Grid 3 Accent 1" w:uiPriority="69"/>
+    <w:lsdException w:name="Dark List Accent 1" w:uiPriority="70"/>
+    <w:lsdException w:name="Colorful Shading Accent 1" w:uiPriority="71"/>
+    <w:lsdException w:name="Colorful List Accent 1" w:uiPriority="72"/>
+    <w:lsdException w:name="Colorful Grid Accent 1" w:uiPriority="73"/>
+    <w:lsdException w:name="Light Shading Accent 2" w:uiPriority="60"/>
+    <w:lsdException w:name="Light List Accent 2" w:uiPriority="61"/>
+    <w:lsdException w:name="Light Grid Accent 2" w:uiPriority="62"/>
+    <w:lsdException w:name="Medium Shading 1 Accent 2" w:uiPriority="63"/>
+    <w:lsdException w:name="Medium Shading 2 Accent 2" w:uiPriority="64"/>
+    <w:lsdException w:name="Medium List 1 Accent 2" w:uiPriority="65"/>
+    <w:lsdException w:name="Medium List 2 Accent 2" w:uiPriority="66"/>
+    <w:lsdException w:name="Medium Grid 1 Accent 2" w:uiPriority="67"/>
+    <w:lsdException w:name="Medium Grid 2 Accent 2" w:uiPriority="68"/>
+    <w:lsdException w:name="Medium Grid 3 Accent 2" w:uiPriority="69"/>
+    <w:lsdException w:name="Dark List Accent 2" w:uiPriority="70"/>
+    <w:lsdException w:name="Colorful Shading Accent 2" w:uiPriority="71"/>
+    <w:lsdException w:name="Colorful List Accent 2" w:uiPriority="72"/>
+    <w:lsdException w:name="Colorful Grid Accent 2" w:uiPriority="73"/>
+    <w:lsdException w:name="Light Shading Accent 3" w:uiPriority="60"/>
+    <w:lsdException w:name="Light List Accent 3" w:uiPriority="61"/>
+    <w:lsdException w:name="Light Grid Accent 3" w:uiPriority="62"/>
+    <w:lsdException w:name="Medium Shading 1 Accent 3" w:uiPriority="63"/>
+    <w:lsdException w:name="Medium Shading 2 Accent 3" w:uiPriority="64"/>
+    <w:lsdException w:name="Medium List 1 Accent 3" w:uiPriority="65"/>
+    <w:lsdException w:name="Medium List 2 Accent 3" w:uiPriority="66"/>
+    <w:lsdException w:name="Medium Grid 1 Accent 3" w:uiPriority="67"/>
+    <w:lsdException w:name="Medium Grid 2 Accent 3" w:uiPriority="68"/>
+    <w:lsdException w:name="Medium Grid 3 Accent 3" w:uiPriority="69"/>
+    <w:lsdException w:name="Dark List Accent 3" w:uiPriority="70"/>
+    <w:lsdException w:name="Colorful Shading Accent 3" w:uiPriority="71"/>
+    <w:lsdException w:name="Colorful List Accent 3" w:uiPriority="72"/>
+    <w:lsdException w:name="Colorful Grid Accent 3" w:uiPriority="73"/>
+    <w:lsdException w:name="Light Shading Accent 4" w:uiPriority="60"/>
+    <w:lsdException w:name="Light List Accent 4" w:uiPriority="61"/>
+    <w:lsdException w:name="Light Grid Accent 4" w:uiPriority="62"/>
+    <w:lsdException w:name="Medium Shading 1 Accent 4" w:uiPriority="63"/>
+    <w:lsdException w:name="Medium Shading 2 Accent 4" w:uiPriority="64"/>
+    <w:lsdException w:name="Medium List 1 Accent 4" w:uiPriority="65"/>
+    <w:lsdException w:name="Medium List 2 Accent 4" w:uiPriority="66"/>
+    <w:lsdException w:name="Medium Grid 1 Accent 4" w:uiPriority="67"/>
+    <w:lsdException w:name="Medium Grid 2 Accent 4" w:uiPriority="68"/>
+    <w:lsdException w:name="Medium Grid 3 Accent 4" w:uiPriority="69"/>
+    <w:lsdException w:name="Dark List Accent 4" w:uiPriority="70"/>
+    <w:lsdException w:name="Colorful Shading Accent 4" w:uiPriority="71"/>
+    <w:lsdException w:name="Colorful List Accent 4" w:uiPriority="72"/>
+    <w:lsdException w:name="Colorful Grid Accent 4" w:uiPriority="73"/>
+    <w:lsdException w:name="Light Shading Accent 5" w:uiPriority="60"/>
+    <w:lsdException w:name="Light List Accent 5" w:uiPriority="61"/>
+    <w:lsdException w:name="Light Grid Accent 5" w:uiPriority="62"/>
+    <w:lsdException w:name="Medium Shading 1 Accent 5" w:uiPriority="63"/>
+    <w:lsdException w:name="Medium Shading 2 Accent 5" w:uiPriority="64"/>
+    <w:lsdException w:name="Medium List 1 Accent 5" w:uiPriority="65"/>
+    <w:lsdException w:name="Medium List 2 Accent 5" w:uiPriority="66"/>
+    <w:lsdException w:name="Medium Grid 1 Accent 5" w:uiPriority="67"/>
+    <w:lsdException w:name="Medium Grid 2 Accent 5" w:uiPriority="68"/>
+    <w:lsdException w:name="Medium Grid 3 Accent 5" w:uiPriority="69"/>
+    <w:lsdException w:name="Dark List Accent 5" w:uiPriority="70"/>
+    <w:lsdException w:name="Colorful Shading Accent 5" w:uiPriority="71"/>
+    <w:lsdException w:name="Colorful List Accent 5" w:uiPriority="72"/>
+    <w:lsdException w:name="Colorful Grid Accent 5" w:uiPriority="73"/>
+    <w:lsdException w:name="Light Shading Accent 6" w:uiPriority="60"/>
+    <w:lsdException w:name="Light List Accent 6" w:uiPriority="61"/>
+    <w:lsdException w:name="Light Grid Accent 6" w:uiPriority="62"/>
+    <w:lsdException w:name="Medium Shading 1 Accent 6" w:uiPriority="63"/>
+    <w:lsdException w:name="Medium Shading 2 Accent 6" w:uiPriority="64"/>
+    <w:lsdException w:name="Medium List 1 Accent 6" w:uiPriority="65"/>
+    <w:lsdException w:name="Medium List 2 Accent 6" w:uiPriority="66"/>
+    <w:lsdException w:name="Medium Grid 1 Accent 6" w:uiPriority="67"/>
+    <w:lsdException w:name="Medium Grid 2 Accent 6" w:uiPriority="68"/>
+    <w:lsdException w:name="Medium Grid 3 Accent 6" w:uiPriority="69"/>
+    <w:lsdException w:name="Dark List Accent 6" w:uiPriority="70"/>
+    <w:lsdException w:name="Colorful Shading Accent 6" w:uiPriority="71"/>
+    <w:lsdException w:name="Colorful List Accent 6" w:uiPriority="72"/>
+    <w:lsdException w:name="Colorful Grid Accent 6" w:uiPriority="73"/>
+    <w:lsdException w:name="Subtle Emphasis" w:uiPriority="19" w:qFormat="1"/>
+    <w:lsdException w:name="Intense Emphasis" w:uiPriority="21" w:qFormat="1"/>
+    <w:lsdException w:name="Subtle Reference" w:uiPriority="31" w:qFormat="1"/>
+    <w:lsdException w:name="Intense Reference" w:uiPriority="32" w:qFormat="1"/>
+    <w:lsdException w:name="Book Title" w:uiPriority="33" w:qFormat="1"/>
+    <w:lsdException w:name="Bibliography" w:semiHidden="1" w:uiPriority="37" w:unhideWhenUsed="1"/>
+    <w:lsdException w:name="TOC Heading" w:semiHidden="1" w:uiPriority="39" w:unhideWhenUsed="1" w:qFormat="1"/>
+    <w:lsdException w:name="Plain Table 1" w:uiPriority="41"/>
+    <w:lsdException w:name="Plain Table 2" w:uiPriority="42"/>
+    <w:lsdException w:name="Plain Table 3" w:uiPriority="43"/>
+    <w:lsdException w:name="Plain Table 4" w:uiPriority="44"/>
+    <w:lsdException w:name="Plain Table 5" w:uiPriority="45"/>
+    <w:lsdException w:name="Grid Table Light" w:uiPriority="40"/>
+    <w:lsdException w:name="Grid Table 1 Light" w:uiPriority="46"/>
+    <w:lsdException w:name="Grid Table 2" w:uiPriority="47"/>
+    <w:lsdException w:name="Grid Table 3" w:uiPriority="48"/>
+    <w:lsdException w:name="Grid Table 4" w:uiPriority="49"/>
+    <w:lsdException w:name="Grid Table 5 Dark" w:uiPriority="50"/>
+    <w:lsdException w:name="Grid Table 6 Colorful" w:uiPriority="51"/>
+    <w:lsdException w:name="Grid Table 7 Colorful" w:uiPriority="52"/>
+    <w:lsdException w:name="Grid Table 1 Light Accent 1" w:uiPriority="46"/>
+    <w:lsdException w:name="Grid Table 2 Accent 1" w:uiPriority="47"/>
+    <w:lsdException w:name="Grid Table 3 Accent 1" w:uiPriority="48"/>
+    <w:lsdException w:name="Grid Table 4 Accent 1" w:uiPriority="49"/>
+    <w:lsdException w:name="Grid Table 5 Dark Accent 1" w:uiPriority="50"/>
+    <w:lsdException w:name="Grid Table 6 Colorful Accent 1" w:uiPriority="51"/>
+    <w:lsdException w:name="Grid Table 7 Colorful Accent 1" w:uiPriority="52"/>
+    <w:lsdException w:name="Grid Table 1 Light Accent 2" w:uiPriority="46"/>
+    <w:lsdException w:name="Grid Table 2 Accent 2" w:uiPriority="47"/>
+    <w:lsdException w:name="Grid Table 3 Accent 2" w:uiPriority="48"/>
+    <w:lsdException w:name="Grid Table 4 Accent 2" w:uiPriority="49"/>
+    <w:lsdException w:name="Grid Table 5 Dark Accent 2" w:uiPriority="50"/>
+    <w:lsdException w:name="Grid Table 6 Colorful Accent 2" w:uiPriority="51"/>
+    <w:lsdException w:name="Grid Table 7 Colorful Accent 2" w:uiPriority="52"/>
+    <w:lsdException w:name="Grid Table 1 Light Accent 3" w:uiPriority="46"/>
+    <w:lsdException w:name="Grid Table 2 Accent 3" w:uiPriority="47"/>
+    <w:lsdException w:name="Grid Table 3 Accent 3" w:uiPriority="48"/>
+    <w:lsdException w:name="Grid Table 4 Accent 3" w:uiPriority="49"/>
+    <w:lsdException w:name="Grid Table 5 Dark Accent 3" w:uiPriority="50"/>
+    <w:lsdException w:name="Grid Table 6 Colorful Accent 3" w:uiPriority="51"/>
+    <w:lsdException w:name="Grid Table 7 Colorful Accent 3" w:uiPriority="52"/>
+    <w:lsdException w:name="Grid Table 1 Light Accent 4" w:uiPriority="46"/>
+    <w:lsdException w:name="Grid Table 2 Accent 4" w:uiPriority="47"/>
+    <w:lsdException w:name="Grid Table 3 Accent 4" w:uiPriority="48"/>
+    <w:lsdException w:name="Grid Table 4 Accent 4" w:uiPriority="49"/>
+    <w:lsdException w:name="Grid Table 5 Dark Accent 4" w:uiPriority="50"/>
+    <w:lsdException w:name="Grid Table 6 Colorful Accent 4" w:uiPriority="51"/>
+    <w:lsdException w:name="Grid Table 7 Colorful Accent 4" w:uiPriority="52"/>
+    <w:lsdException w:name="Grid Table 1 Light Accent 5" w:uiPriority="46"/>
+    <w:lsdException w:name="Grid Table 2 Accent 5" w:uiPriority="47"/>
+    <w:lsdException w:name="Grid Table 3 Accent 5" w:uiPriority="48"/>
+    <w:lsdException w:name="Grid Table 4 Accent 5" w:uiPriority="49"/>
+    <w:lsdException w:name="Grid Table 5 Dark Accent 5" w:uiPriority="50"/>
+    <w:lsdException w:name="Grid Table 6 Colorful Accent 5" w:uiPriority="51"/>
+    <w:lsdException w:name="Grid Table 7 Colorful Accent 5" w:uiPriority="52"/>
+    <w:lsdException w:name="Grid Table 1 Light Accent 6" w:uiPriority="46"/>
+    <w:lsdException w:name="Grid Table 2 Accent 6" w:uiPriority="47"/>
+    <w:lsdException w:name="Grid Table 3 Accent 6" w:uiPriority="48"/>
+    <w:lsdException w:name="Grid Table 4 Accent 6" w:uiPriority="49"/>
+    <w:lsdException w:name="Grid Table 5 Dark Accent 6" w:uiPriority="50"/>
+    <w:lsdException w:name="Grid Table 6 Colorful Accent 6" w:uiPriority="51"/>
+    <w:lsdException w:name="Grid Table 7 Colorful Accent 6" w:uiPriority="52"/>
+    <w:lsdException w:name="List Table 1 Light" w:uiPriority="46"/>
+    <w:lsdException w:name="List Table 2" w:uiPriority="47"/>
+    <w:lsdException w:name="List Table 3" w:uiPriority="48"/>
+    <w:lsdException w:name="List Table 4" w:uiPriority="49"/>
+    <w:lsdException w:name="List Table 5 Dark" w:uiPriority="50"/>
+    <w:lsdException w:name="List Table 6 Colorful" w:uiPriority="51"/>
+    <w:lsdException w:name="List Table 7 Colorful" w:uiPriority="52"/>
+    <w:lsdException w:name="List Table 1 Light Accent 1" w:uiPriority="46"/>
+    <w:lsdException w:name="List Table 2 Accent 1" w:uiPriority="47"/>
+    <w:lsdException w:name="List Table 3 Accent 1" w:uiPriority="48"/>
+    <w:lsdException w:name="List Table 4 Accent 1" w:uiPriority="49"/>
+    <w:lsdException w:name="List Table 5 Dark Accent 1" w:uiPriority="50"/>
+    <w:lsdException w:name="List Table 6 Colorful Accent 1" w:uiPriority="51"/>
+    <w:lsdException w:name="List Table 7 Colorful Accent 1" w:uiPriority="52"/>
+    <w:lsdException w:name="List Table 1 Light Accent 2" w:uiPriority="46"/>
+    <w:lsdException w:name="List Table 2 Accent 2" w:uiPriority="47"/>
+    <w:lsdException w:name="List Table 3 Accent 2" w:uiPriority="48"/>
+    <w:lsdException w:name="List Table 4 Accent 2" w:uiPriority="49"/>
+    <w:lsdException w:name="List Table 5 Dark Accent 2" w:uiPriority="50"/>
+    <w:lsdException w:name="List Table 6 Colorful Accent 2" w:uiPriority="51"/>
+    <w:lsdException w:name="List Table 7 Colorful Accent 2" w:uiPriority="52"/>
+    <w:lsdException w:name="List Table 1 Light Accent 3" w:uiPriority="46"/>
+    <w:lsdException w:name="List Table 2 Accent 3" w:uiPriority="47"/>
+    <w:lsdException w:name="List Table 3 Accent 3" w:uiPriority="48"/>
+    <w:lsdException w:name="List Table 4 Accent 3" w:uiPriority="49"/>
+    <w:lsdException w:name="List Table 5 Dark Accent 3" w:uiPriority="50"/>
+    <w:lsdException w:name="List Table 6 Colorful Accent 3" w:uiPriority="51"/>
+    <w:lsdException w:name="List Table 7 Colorful Accent 3" w:uiPriority="52"/>
+    <w:lsdException w:name="List Table 1 Light Accent 4" w:uiPriority="46"/>
+    <w:lsdException w:name="List Table 2 Accent 4" w:uiPriority="47"/>
+    <w:lsdException w:name="List Table 3 Accent 4" w:uiPriority="48"/>
+    <w:lsdException w:name="List Table 4 Accent 4" w:uiPriority="49"/>
+    <w:lsdException w:name="List Table 5 Dark Accent 4" w:uiPriority="50"/>
+    <w:lsdException w:name="List Table 6 Colorful Accent 4" w:uiPriority="51"/>
+    <w:lsdException w:name="List Table 7 Colorful Accent 4" w:uiPriority="52"/>
+    <w:lsdException w:name="List Table 1 Light Accent 5" w:uiPriority="46"/>
+    <w:lsdException w:name="List Table 2 Accent 5" w:uiPriority="47"/>
+    <w:lsdException w:name="List Table 3 Accent 5" w:uiPriority="48"/>
+    <w:lsdException w:name="List Table 4 Accent 5" w:uiPriority="49"/>
+    <w:lsdException w:name="List Table 5 Dark Accent 5" w:uiPriority="50"/>
+    <w:lsdException w:name="List Table 6 Colorful Accent 5" w:uiPriority="51"/>
+    <w:lsdException w:name="List Table 7 Colorful Accent 5" w:uiPriority="52"/>
+    <w:lsdException w:name="List Table 1 Light Accent 6" w:uiPriority="46"/>
+    <w:lsdException w:name="List Table 2 Accent 6" w:uiPriority="47"/>
+    <w:lsdException w:name="List Table 3 Accent 6" w:uiPriority="48"/>
+    <w:lsdException w:name="List Table 4 Accent 6" w:uiPriority="49"/>
+    <w:lsdException w:name="List Table 5 Dark Accent 6" w:uiPriority="50"/>
+    <w:lsdException w:name="List Table 6 Colorful Accent 6" w:uiPriority="51"/>
+    <w:lsdException w:name="List Table 7 Colorful Accent 6" w:uiPriority="52"/>
+    <w:lsdException w:name="Mention" w:semiHidden="1" w:unhideWhenUsed="1"/>
+    <w:lsdException w:name="Smart Hyperlink" w:semiHidden="1" w:unhideWhenUsed="1"/>
+    <w:lsdException w:name="Hashtag" w:semiHidden="1" w:unhideWhenUsed="1"/>
+    <w:lsdException w:name="Unresolved Mention" w:semiHidden="1" w:unhideWhenUsed="1"/>
+    <w:lsdException w:name="Smart Link" w:semiHidden="1" w:unhideWhenUsed="1"/>
   </w:latentStyles>
   <w:style w:type="paragraph" w:default="1" w:styleId="Normal">
     <w:name w:val="Normal"/>
@@ -5461,236 +6435,28 @@
       <w:contextualSpacing/>
     </w:pPr>
   </w:style>
-</w:styles>
-</file>
-
-<file path=word/stylesWithEffects.xml><?xml version="1.0" encoding="utf-8"?>
-<w:styles xmlns:wpc="http://schemas.microsoft.com/office/word/2010/wordprocessingCanvas" xmlns:mc="http://schemas.openxmlformats.org/markup-compatibility/2006" xmlns:o="urn:schemas-microsoft-com:office:office" xmlns:r="http://schemas.openxmlformats.org/officeDocument/2006/relationships" xmlns:m="http://schemas.openxmlformats.org/officeDocument/2006/math" xmlns:v="urn:schemas-microsoft-com:vml" xmlns:wp14="http://schemas.microsoft.com/office/word/2010/wordprocessingDrawing" xmlns:wp="http://schemas.openxmlformats.org/drawingml/2006/wordprocessingDrawing" xmlns:w10="urn:schemas-microsoft-com:office:word" xmlns:w="http://schemas.openxmlformats.org/wordprocessingml/2006/main" xmlns:w14="http://schemas.microsoft.com/office/word/2010/wordml" xmlns:wpg="http://schemas.microsoft.com/office/word/2010/wordprocessingGroup" xmlns:wpi="http://schemas.microsoft.com/office/word/2010/wordprocessingInk" xmlns:wne="http://schemas.microsoft.com/office/word/2006/wordml" xmlns:wps="http://schemas.microsoft.com/office/word/2010/wordprocessingShape" mc:Ignorable="w14 wp14">
-  <w:docDefaults>
-    <w:rPrDefault>
-      <w:rPr>
-        <w:rFonts w:asciiTheme="minorHAnsi" w:eastAsiaTheme="minorHAnsi" w:hAnsiTheme="minorHAnsi" w:cstheme="minorBidi"/>
-        <w:sz w:val="22"/>
-        <w:szCs w:val="22"/>
-        <w:lang w:val="es-CO" w:eastAsia="en-US" w:bidi="ar-SA"/>
-      </w:rPr>
-    </w:rPrDefault>
-    <w:pPrDefault>
-      <w:pPr>
-        <w:spacing w:after="200" w:line="276" w:lineRule="auto"/>
-      </w:pPr>
-    </w:pPrDefault>
-  </w:docDefaults>
-  <w:latentStyles w:defLockedState="0" w:defUIPriority="99" w:defSemiHidden="1" w:defUnhideWhenUsed="1" w:defQFormat="0" w:count="267">
-    <w:lsdException w:name="Normal" w:semiHidden="0" w:uiPriority="0" w:unhideWhenUsed="0" w:qFormat="1"/>
-    <w:lsdException w:name="heading 1" w:semiHidden="0" w:uiPriority="9" w:unhideWhenUsed="0" w:qFormat="1"/>
-    <w:lsdException w:name="heading 2" w:uiPriority="9" w:qFormat="1"/>
-    <w:lsdException w:name="heading 3" w:uiPriority="9" w:qFormat="1"/>
-    <w:lsdException w:name="heading 4" w:uiPriority="9" w:qFormat="1"/>
-    <w:lsdException w:name="heading 5" w:uiPriority="9" w:qFormat="1"/>
-    <w:lsdException w:name="heading 6" w:uiPriority="9" w:qFormat="1"/>
-    <w:lsdException w:name="heading 7" w:uiPriority="9" w:qFormat="1"/>
-    <w:lsdException w:name="heading 8" w:uiPriority="9" w:qFormat="1"/>
-    <w:lsdException w:name="heading 9" w:uiPriority="9" w:qFormat="1"/>
-    <w:lsdException w:name="toc 1" w:uiPriority="39"/>
-    <w:lsdException w:name="toc 2" w:uiPriority="39"/>
-    <w:lsdException w:name="toc 3" w:uiPriority="39"/>
-    <w:lsdException w:name="toc 4" w:uiPriority="39"/>
-    <w:lsdException w:name="toc 5" w:uiPriority="39"/>
-    <w:lsdException w:name="toc 6" w:uiPriority="39"/>
-    <w:lsdException w:name="toc 7" w:uiPriority="39"/>
-    <w:lsdException w:name="toc 8" w:uiPriority="39"/>
-    <w:lsdException w:name="toc 9" w:uiPriority="39"/>
-    <w:lsdException w:name="caption" w:uiPriority="35" w:qFormat="1"/>
-    <w:lsdException w:name="Title" w:semiHidden="0" w:uiPriority="10" w:unhideWhenUsed="0" w:qFormat="1"/>
-    <w:lsdException w:name="Default Paragraph Font" w:uiPriority="1"/>
-    <w:lsdException w:name="Subtitle" w:semiHidden="0" w:uiPriority="11" w:unhideWhenUsed="0" w:qFormat="1"/>
-    <w:lsdException w:name="Strong" w:semiHidden="0" w:uiPriority="22" w:unhideWhenUsed="0" w:qFormat="1"/>
-    <w:lsdException w:name="Emphasis" w:semiHidden="0" w:uiPriority="20" w:unhideWhenUsed="0" w:qFormat="1"/>
-    <w:lsdException w:name="Table Grid" w:semiHidden="0" w:uiPriority="59" w:unhideWhenUsed="0"/>
-    <w:lsdException w:name="Placeholder Text" w:unhideWhenUsed="0"/>
-    <w:lsdException w:name="No Spacing" w:semiHidden="0" w:uiPriority="1" w:unhideWhenUsed="0" w:qFormat="1"/>
-    <w:lsdException w:name="Light Shading" w:semiHidden="0" w:uiPriority="60" w:unhideWhenUsed="0"/>
-    <w:lsdException w:name="Light List" w:semiHidden="0" w:uiPriority="61" w:unhideWhenUsed="0"/>
-    <w:lsdException w:name="Light Grid" w:semiHidden="0" w:uiPriority="62" w:unhideWhenUsed="0"/>
-    <w:lsdException w:name="Medium Shading 1" w:semiHidden="0" w:uiPriority="63" w:unhideWhenUsed="0"/>
-    <w:lsdException w:name="Medium Shading 2" w:semiHidden="0" w:uiPriority="64" w:unhideWhenUsed="0"/>
-    <w:lsdException w:name="Medium List 1" w:semiHidden="0" w:uiPriority="65" w:unhideWhenUsed="0"/>
-    <w:lsdException w:name="Medium List 2" w:semiHidden="0" w:uiPriority="66" w:unhideWhenUsed="0"/>
-    <w:lsdException w:name="Medium Grid 1" w:semiHidden="0" w:uiPriority="67" w:unhideWhenUsed="0"/>
-    <w:lsdException w:name="Medium Grid 2" w:semiHidden="0" w:uiPriority="68" w:unhideWhenUsed="0"/>
-    <w:lsdException w:name="Medium Grid 3" w:semiHidden="0" w:uiPriority="69" w:unhideWhenUsed="0"/>
-    <w:lsdException w:name="Dark List" w:semiHidden="0" w:uiPriority="70" w:unhideWhenUsed="0"/>
-    <w:lsdException w:name="Colorful Shading" w:semiHidden="0" w:uiPriority="71" w:unhideWhenUsed="0"/>
-    <w:lsdException w:name="Colorful List" w:semiHidden="0" w:uiPriority="72" w:unhideWhenUsed="0"/>
-    <w:lsdException w:name="Colorful Grid" w:semiHidden="0" w:uiPriority="73" w:unhideWhenUsed="0"/>
-    <w:lsdException w:name="Light Shading Accent 1" w:semiHidden="0" w:uiPriority="60" w:unhideWhenUsed="0"/>
-    <w:lsdException w:name="Light List Accent 1" w:semiHidden="0" w:uiPriority="61" w:unhideWhenUsed="0"/>
-    <w:lsdException w:name="Light Grid Accent 1" w:semiHidden="0" w:uiPriority="62" w:unhideWhenUsed="0"/>
-    <w:lsdException w:name="Medium Shading 1 Accent 1" w:semiHidden="0" w:uiPriority="63" w:unhideWhenUsed="0"/>
-    <w:lsdException w:name="Medium Shading 2 Accent 1" w:semiHidden="0" w:uiPriority="64" w:unhideWhenUsed="0"/>
-    <w:lsdException w:name="Medium List 1 Accent 1" w:semiHidden="0" w:uiPriority="65" w:unhideWhenUsed="0"/>
-    <w:lsdException w:name="Revision" w:unhideWhenUsed="0"/>
-    <w:lsdException w:name="List Paragraph" w:semiHidden="0" w:uiPriority="34" w:unhideWhenUsed="0" w:qFormat="1"/>
-    <w:lsdException w:name="Quote" w:semiHidden="0" w:uiPriority="29" w:unhideWhenUsed="0" w:qFormat="1"/>
-    <w:lsdException w:name="Intense Quote" w:semiHidden="0" w:uiPriority="30" w:unhideWhenUsed="0" w:qFormat="1"/>
-    <w:lsdException w:name="Medium List 2 Accent 1" w:semiHidden="0" w:uiPriority="66" w:unhideWhenUsed="0"/>
-    <w:lsdException w:name="Medium Grid 1 Accent 1" w:semiHidden="0" w:uiPriority="67" w:unhideWhenUsed="0"/>
-    <w:lsdException w:name="Medium Grid 2 Accent 1" w:semiHidden="0" w:uiPriority="68" w:unhideWhenUsed="0"/>
-    <w:lsdException w:name="Medium Grid 3 Accent 1" w:semiHidden="0" w:uiPriority="69" w:unhideWhenUsed="0"/>
-    <w:lsdException w:name="Dark List Accent 1" w:semiHidden="0" w:uiPriority="70" w:unhideWhenUsed="0"/>
-    <w:lsdException w:name="Colorful Shading Accent 1" w:semiHidden="0" w:uiPriority="71" w:unhideWhenUsed="0"/>
-    <w:lsdException w:name="Colorful List Accent 1" w:semiHidden="0" w:uiPriority="72" w:unhideWhenUsed="0"/>
-    <w:lsdException w:name="Colorful Grid Accent 1" w:semiHidden="0" w:uiPriority="73" w:unhideWhenUsed="0"/>
-    <w:lsdException w:name="Light Shading Accent 2" w:semiHidden="0" w:uiPriority="60" w:unhideWhenUsed="0"/>
-    <w:lsdException w:name="Light List Accent 2" w:semiHidden="0" w:uiPriority="61" w:unhideWhenUsed="0"/>
-    <w:lsdException w:name="Light Grid Accent 2" w:semiHidden="0" w:uiPriority="62" w:unhideWhenUsed="0"/>
-    <w:lsdException w:name="Medium Shading 1 Accent 2" w:semiHidden="0" w:uiPriority="63" w:unhideWhenUsed="0"/>
-    <w:lsdException w:name="Medium Shading 2 Accent 2" w:semiHidden="0" w:uiPriority="64" w:unhideWhenUsed="0"/>
-    <w:lsdException w:name="Medium List 1 Accent 2" w:semiHidden="0" w:uiPriority="65" w:unhideWhenUsed="0"/>
-    <w:lsdException w:name="Medium List 2 Accent 2" w:semiHidden="0" w:uiPriority="66" w:unhideWhenUsed="0"/>
-    <w:lsdException w:name="Medium Grid 1 Accent 2" w:semiHidden="0" w:uiPriority="67" w:unhideWhenUsed="0"/>
-    <w:lsdException w:name="Medium Grid 2 Accent 2" w:semiHidden="0" w:uiPriority="68" w:unhideWhenUsed="0"/>
-    <w:lsdException w:name="Medium Grid 3 Accent 2" w:semiHidden="0" w:uiPriority="69" w:unhideWhenUsed="0"/>
-    <w:lsdException w:name="Dark List Accent 2" w:semiHidden="0" w:uiPriority="70" w:unhideWhenUsed="0"/>
-    <w:lsdException w:name="Colorful Shading Accent 2" w:semiHidden="0" w:uiPriority="71" w:unhideWhenUsed="0"/>
-    <w:lsdException w:name="Colorful List Accent 2" w:semiHidden="0" w:uiPriority="72" w:unhideWhenUsed="0"/>
-    <w:lsdException w:name="Colorful Grid Accent 2" w:semiHidden="0" w:uiPriority="73" w:unhideWhenUsed="0"/>
-    <w:lsdException w:name="Light Shading Accent 3" w:semiHidden="0" w:uiPriority="60" w:unhideWhenUsed="0"/>
-    <w:lsdException w:name="Light List Accent 3" w:semiHidden="0" w:uiPriority="61" w:unhideWhenUsed="0"/>
-    <w:lsdException w:name="Light Grid Accent 3" w:semiHidden="0" w:uiPriority="62" w:unhideWhenUsed="0"/>
-    <w:lsdException w:name="Medium Shading 1 Accent 3" w:semiHidden="0" w:uiPriority="63" w:unhideWhenUsed="0"/>
-    <w:lsdException w:name="Medium Shading 2 Accent 3" w:semiHidden="0" w:uiPriority="64" w:unhideWhenUsed="0"/>
-    <w:lsdException w:name="Medium List 1 Accent 3" w:semiHidden="0" w:uiPriority="65" w:unhideWhenUsed="0"/>
-    <w:lsdException w:name="Medium List 2 Accent 3" w:semiHidden="0" w:uiPriority="66" w:unhideWhenUsed="0"/>
-    <w:lsdException w:name="Medium Grid 1 Accent 3" w:semiHidden="0" w:uiPriority="67" w:unhideWhenUsed="0"/>
-    <w:lsdException w:name="Medium Grid 2 Accent 3" w:semiHidden="0" w:uiPriority="68" w:unhideWhenUsed="0"/>
-    <w:lsdException w:name="Medium Grid 3 Accent 3" w:semiHidden="0" w:uiPriority="69" w:unhideWhenUsed="0"/>
-    <w:lsdException w:name="Dark List Accent 3" w:semiHidden="0" w:uiPriority="70" w:unhideWhenUsed="0"/>
-    <w:lsdException w:name="Colorful Shading Accent 3" w:semiHidden="0" w:uiPriority="71" w:unhideWhenUsed="0"/>
-    <w:lsdException w:name="Colorful List Accent 3" w:semiHidden="0" w:uiPriority="72" w:unhideWhenUsed="0"/>
-    <w:lsdException w:name="Colorful Grid Accent 3" w:semiHidden="0" w:uiPriority="73" w:unhideWhenUsed="0"/>
-    <w:lsdException w:name="Light Shading Accent 4" w:semiHidden="0" w:uiPriority="60" w:unhideWhenUsed="0"/>
-    <w:lsdException w:name="Light List Accent 4" w:semiHidden="0" w:uiPriority="61" w:unhideWhenUsed="0"/>
-    <w:lsdException w:name="Light Grid Accent 4" w:semiHidden="0" w:uiPriority="62" w:unhideWhenUsed="0"/>
-    <w:lsdException w:name="Medium Shading 1 Accent 4" w:semiHidden="0" w:uiPriority="63" w:unhideWhenUsed="0"/>
-    <w:lsdException w:name="Medium Shading 2 Accent 4" w:semiHidden="0" w:uiPriority="64" w:unhideWhenUsed="0"/>
-    <w:lsdException w:name="Medium List 1 Accent 4" w:semiHidden="0" w:uiPriority="65" w:unhideWhenUsed="0"/>
-    <w:lsdException w:name="Medium List 2 Accent 4" w:semiHidden="0" w:uiPriority="66" w:unhideWhenUsed="0"/>
-    <w:lsdException w:name="Medium Grid 1 Accent 4" w:semiHidden="0" w:uiPriority="67" w:unhideWhenUsed="0"/>
-    <w:lsdException w:name="Medium Grid 2 Accent 4" w:semiHidden="0" w:uiPriority="68" w:unhideWhenUsed="0"/>
-    <w:lsdException w:name="Medium Grid 3 Accent 4" w:semiHidden="0" w:uiPriority="69" w:unhideWhenUsed="0"/>
-    <w:lsdException w:name="Dark List Accent 4" w:semiHidden="0" w:uiPriority="70" w:unhideWhenUsed="0"/>
-    <w:lsdException w:name="Colorful Shading Accent 4" w:semiHidden="0" w:uiPriority="71" w:unhideWhenUsed="0"/>
-    <w:lsdException w:name="Colorful List Accent 4" w:semiHidden="0" w:uiPriority="72" w:unhideWhenUsed="0"/>
-    <w:lsdException w:name="Colorful Grid Accent 4" w:semiHidden="0" w:uiPriority="73" w:unhideWhenUsed="0"/>
-    <w:lsdException w:name="Light Shading Accent 5" w:semiHidden="0" w:uiPriority="60" w:unhideWhenUsed="0"/>
-    <w:lsdException w:name="Light List Accent 5" w:semiHidden="0" w:uiPriority="61" w:unhideWhenUsed="0"/>
-    <w:lsdException w:name="Light Grid Accent 5" w:semiHidden="0" w:uiPriority="62" w:unhideWhenUsed="0"/>
-    <w:lsdException w:name="Medium Shading 1 Accent 5" w:semiHidden="0" w:uiPriority="63" w:unhideWhenUsed="0"/>
-    <w:lsdException w:name="Medium Shading 2 Accent 5" w:semiHidden="0" w:uiPriority="64" w:unhideWhenUsed="0"/>
-    <w:lsdException w:name="Medium List 1 Accent 5" w:semiHidden="0" w:uiPriority="65" w:unhideWhenUsed="0"/>
-    <w:lsdException w:name="Medium List 2 Accent 5" w:semiHidden="0" w:uiPriority="66" w:unhideWhenUsed="0"/>
-    <w:lsdException w:name="Medium Grid 1 Accent 5" w:semiHidden="0" w:uiPriority="67" w:unhideWhenUsed="0"/>
-    <w:lsdException w:name="Medium Grid 2 Accent 5" w:semiHidden="0" w:uiPriority="68" w:unhideWhenUsed="0"/>
-    <w:lsdException w:name="Medium Grid 3 Accent 5" w:semiHidden="0" w:uiPriority="69" w:unhideWhenUsed="0"/>
-    <w:lsdException w:name="Dark List Accent 5" w:semiHidden="0" w:uiPriority="70" w:unhideWhenUsed="0"/>
-    <w:lsdException w:name="Colorful Shading Accent 5" w:semiHidden="0" w:uiPriority="71" w:unhideWhenUsed="0"/>
-    <w:lsdException w:name="Colorful List Accent 5" w:semiHidden="0" w:uiPriority="72" w:unhideWhenUsed="0"/>
-    <w:lsdException w:name="Colorful Grid Accent 5" w:semiHidden="0" w:uiPriority="73" w:unhideWhenUsed="0"/>
-    <w:lsdException w:name="Light Shading Accent 6" w:semiHidden="0" w:uiPriority="60" w:unhideWhenUsed="0"/>
-    <w:lsdException w:name="Light List Accent 6" w:semiHidden="0" w:uiPriority="61" w:unhideWhenUsed="0"/>
-    <w:lsdException w:name="Light Grid Accent 6" w:semiHidden="0" w:uiPriority="62" w:unhideWhenUsed="0"/>
-    <w:lsdException w:name="Medium Shading 1 Accent 6" w:semiHidden="0" w:uiPriority="63" w:unhideWhenUsed="0"/>
-    <w:lsdException w:name="Medium Shading 2 Accent 6" w:semiHidden="0" w:uiPriority="64" w:unhideWhenUsed="0"/>
-    <w:lsdException w:name="Medium List 1 Accent 6" w:semiHidden="0" w:uiPriority="65" w:unhideWhenUsed="0"/>
-    <w:lsdException w:name="Medium List 2 Accent 6" w:semiHidden="0" w:uiPriority="66" w:unhideWhenUsed="0"/>
-    <w:lsdException w:name="Medium Grid 1 Accent 6" w:semiHidden="0" w:uiPriority="67" w:unhideWhenUsed="0"/>
-    <w:lsdException w:name="Medium Grid 2 Accent 6" w:semiHidden="0" w:uiPriority="68" w:unhideWhenUsed="0"/>
-    <w:lsdException w:name="Medium Grid 3 Accent 6" w:semiHidden="0" w:uiPriority="69" w:unhideWhenUsed="0"/>
-    <w:lsdException w:name="Dark List Accent 6" w:semiHidden="0" w:uiPriority="70" w:unhideWhenUsed="0"/>
-    <w:lsdException w:name="Colorful Shading Accent 6" w:semiHidden="0" w:uiPriority="71" w:unhideWhenUsed="0"/>
-    <w:lsdException w:name="Colorful List Accent 6" w:semiHidden="0" w:uiPriority="72" w:unhideWhenUsed="0"/>
-    <w:lsdException w:name="Colorful Grid Accent 6" w:semiHidden="0" w:uiPriority="73" w:unhideWhenUsed="0"/>
-    <w:lsdException w:name="Subtle Emphasis" w:semiHidden="0" w:uiPriority="19" w:unhideWhenUsed="0" w:qFormat="1"/>
-    <w:lsdException w:name="Intense Emphasis" w:semiHidden="0" w:uiPriority="21" w:unhideWhenUsed="0" w:qFormat="1"/>
-    <w:lsdException w:name="Subtle Reference" w:semiHidden="0" w:uiPriority="31" w:unhideWhenUsed="0" w:qFormat="1"/>
-    <w:lsdException w:name="Intense Reference" w:semiHidden="0" w:uiPriority="32" w:unhideWhenUsed="0" w:qFormat="1"/>
-    <w:lsdException w:name="Book Title" w:semiHidden="0" w:uiPriority="33" w:unhideWhenUsed="0" w:qFormat="1"/>
-    <w:lsdException w:name="Bibliography" w:uiPriority="37"/>
-    <w:lsdException w:name="TOC Heading" w:uiPriority="39" w:qFormat="1"/>
-  </w:latentStyles>
-  <w:style w:type="paragraph" w:default="1" w:styleId="Normal">
-    <w:name w:val="Normal"/>
-    <w:qFormat/>
+  <w:style w:type="character" w:styleId="Hipervnculo">
+    <w:name w:val="Hyperlink"/>
+    <w:basedOn w:val="Fuentedeprrafopredeter"/>
+    <w:uiPriority w:val="99"/>
+    <w:unhideWhenUsed/>
+    <w:rsid w:val="00A61BE9"/>
+    <w:rPr>
+      <w:color w:val="0000FF" w:themeColor="hyperlink"/>
+      <w:u w:val="single"/>
+    </w:rPr>
   </w:style>
-  <w:style w:type="character" w:default="1" w:styleId="Fuentedeprrafopredeter">
-    <w:name w:val="Default Paragraph Font"/>
-    <w:uiPriority w:val="1"/>
-    <w:semiHidden/>
-    <w:unhideWhenUsed/>
-  </w:style>
-  <w:style w:type="table" w:default="1" w:styleId="Tablanormal">
-    <w:name w:val="Normal Table"/>
+  <w:style w:type="character" w:styleId="Mencinsinresolver">
+    <w:name w:val="Unresolved Mention"/>
+    <w:basedOn w:val="Fuentedeprrafopredeter"/>
     <w:uiPriority w:val="99"/>
     <w:semiHidden/>
     <w:unhideWhenUsed/>
-    <w:tblPr>
-      <w:tblInd w:w="0" w:type="dxa"/>
-      <w:tblCellMar>
-        <w:top w:w="0" w:type="dxa"/>
-        <w:left w:w="108" w:type="dxa"/>
-        <w:bottom w:w="0" w:type="dxa"/>
-        <w:right w:w="108" w:type="dxa"/>
-      </w:tblCellMar>
-    </w:tblPr>
-  </w:style>
-  <w:style w:type="numbering" w:default="1" w:styleId="Sinlista">
-    <w:name w:val="No List"/>
-    <w:uiPriority w:val="99"/>
-    <w:semiHidden/>
-    <w:unhideWhenUsed/>
-  </w:style>
-  <w:style w:type="paragraph" w:styleId="Textodeglobo">
-    <w:name w:val="Balloon Text"/>
-    <w:basedOn w:val="Normal"/>
-    <w:link w:val="TextodegloboCar"/>
-    <w:uiPriority w:val="99"/>
-    <w:semiHidden/>
-    <w:unhideWhenUsed/>
-    <w:rsid w:val="001A0507"/>
-    <w:pPr>
-      <w:spacing w:after="0" w:line="240" w:lineRule="auto"/>
-    </w:pPr>
+    <w:rsid w:val="00A61BE9"/>
     <w:rPr>
-      <w:rFonts w:ascii="Tahoma" w:hAnsi="Tahoma" w:cs="Tahoma"/>
-      <w:sz w:val="16"/>
-      <w:szCs w:val="16"/>
+      <w:color w:val="605E5C"/>
+      <w:shd w:val="clear" w:color="auto" w:fill="E1DFDD"/>
     </w:rPr>
-  </w:style>
-  <w:style w:type="character" w:customStyle="1" w:styleId="TextodegloboCar">
-    <w:name w:val="Texto de globo Car"/>
-    <w:basedOn w:val="Fuentedeprrafopredeter"/>
-    <w:link w:val="Textodeglobo"/>
-    <w:uiPriority w:val="99"/>
-    <w:semiHidden/>
-    <w:rsid w:val="001A0507"/>
-    <w:rPr>
-      <w:rFonts w:ascii="Tahoma" w:hAnsi="Tahoma" w:cs="Tahoma"/>
-      <w:sz w:val="16"/>
-      <w:szCs w:val="16"/>
-    </w:rPr>
-  </w:style>
-  <w:style w:type="paragraph" w:styleId="Prrafodelista">
-    <w:name w:val="List Paragraph"/>
-    <w:basedOn w:val="Normal"/>
-    <w:uiPriority w:val="34"/>
-    <w:qFormat/>
-    <w:rsid w:val="000140EC"/>
-    <w:pPr>
-      <w:ind w:left="720"/>
-      <w:contextualSpacing/>
-    </w:pPr>
   </w:style>
 </w:styles>
 </file>

</xml_diff>